<commit_message>
Fixed issue with Overlap
</commit_message>
<xml_diff>
--- a/challenge_shiftsOverlap.docx
+++ b/challenge_shiftsOverlap.docx
@@ -1832,125 +1832,117 @@
           <w:rFonts w:ascii="Helvetica" w:hAnsi="Helvetica" w:cs="Helvetica"/>
           <w:sz w:val="22"/>
           <w:szCs w:val="22"/>
-          <w:lang w:val="en-GB"/>
-        </w:rPr>
-      </w:pPr>
-      <w:r>
-        <w:rPr>
-          <w:rFonts w:ascii="Helvetica" w:hAnsi="Helvetica" w:cs="Helvetica"/>
-          <w:sz w:val="22"/>
-          <w:szCs w:val="22"/>
-          <w:lang w:val="en-GB"/>
-        </w:rPr>
-        <w:t>var objRoster1 = {</w:t>
-      </w:r>
-    </w:p>
-    <w:p>
-      <w:pPr>
-        <w:tabs>
-          <w:tab w:val="left" w:pos="566"/>
-          <w:tab w:val="left" w:pos="1133"/>
-          <w:tab w:val="left" w:pos="1700"/>
-          <w:tab w:val="left" w:pos="2267"/>
-          <w:tab w:val="left" w:pos="2834"/>
-          <w:tab w:val="left" w:pos="3401"/>
-          <w:tab w:val="left" w:pos="3968"/>
-          <w:tab w:val="left" w:pos="4535"/>
-          <w:tab w:val="left" w:pos="5102"/>
-          <w:tab w:val="left" w:pos="5669"/>
-          <w:tab w:val="left" w:pos="6236"/>
-          <w:tab w:val="left" w:pos="6803"/>
-        </w:tabs>
-        <w:autoSpaceDE w:val="0"/>
-        <w:autoSpaceDN w:val="0"/>
-        <w:adjustRightInd w:val="0"/>
-        <w:rPr>
-          <w:rFonts w:ascii="Helvetica" w:hAnsi="Helvetica" w:cs="Helvetica"/>
-          <w:sz w:val="22"/>
-          <w:szCs w:val="22"/>
-          <w:lang w:val="en-GB"/>
-        </w:rPr>
-      </w:pPr>
-      <w:r>
-        <w:rPr>
-          <w:rFonts w:ascii="Helvetica" w:hAnsi="Helvetica" w:cs="Helvetica"/>
-          <w:sz w:val="22"/>
-          <w:szCs w:val="22"/>
-          <w:lang w:val="en-GB"/>
-        </w:rPr>
-        <w:t xml:space="preserve">  id: 1,</w:t>
-      </w:r>
-    </w:p>
-    <w:p>
-      <w:pPr>
-        <w:tabs>
-          <w:tab w:val="left" w:pos="566"/>
-          <w:tab w:val="left" w:pos="1133"/>
-          <w:tab w:val="left" w:pos="1700"/>
-          <w:tab w:val="left" w:pos="2267"/>
-          <w:tab w:val="left" w:pos="2834"/>
-          <w:tab w:val="left" w:pos="3401"/>
-          <w:tab w:val="left" w:pos="3968"/>
-          <w:tab w:val="left" w:pos="4535"/>
-          <w:tab w:val="left" w:pos="5102"/>
-          <w:tab w:val="left" w:pos="5669"/>
-          <w:tab w:val="left" w:pos="6236"/>
-          <w:tab w:val="left" w:pos="6803"/>
-        </w:tabs>
-        <w:autoSpaceDE w:val="0"/>
-        <w:autoSpaceDN w:val="0"/>
-        <w:adjustRightInd w:val="0"/>
-        <w:rPr>
-          <w:rFonts w:ascii="Helvetica" w:hAnsi="Helvetica" w:cs="Helvetica"/>
-          <w:sz w:val="22"/>
-          <w:szCs w:val="22"/>
-          <w:lang w:val="en-GB"/>
-        </w:rPr>
-      </w:pPr>
-      <w:r>
-        <w:rPr>
-          <w:rFonts w:ascii="Helvetica" w:hAnsi="Helvetica" w:cs="Helvetica"/>
-          <w:sz w:val="22"/>
-          <w:szCs w:val="22"/>
-          <w:lang w:val="en-GB"/>
-        </w:rPr>
-        <w:t xml:space="preserve">  employee: 1,</w:t>
-      </w:r>
-    </w:p>
-    <w:p>
-      <w:pPr>
-        <w:tabs>
-          <w:tab w:val="left" w:pos="566"/>
-          <w:tab w:val="left" w:pos="1133"/>
-          <w:tab w:val="left" w:pos="1700"/>
-          <w:tab w:val="left" w:pos="2267"/>
-          <w:tab w:val="left" w:pos="2834"/>
-          <w:tab w:val="left" w:pos="3401"/>
-          <w:tab w:val="left" w:pos="3968"/>
-          <w:tab w:val="left" w:pos="4535"/>
-          <w:tab w:val="left" w:pos="5102"/>
-          <w:tab w:val="left" w:pos="5669"/>
-          <w:tab w:val="left" w:pos="6236"/>
-          <w:tab w:val="left" w:pos="6803"/>
-        </w:tabs>
-        <w:autoSpaceDE w:val="0"/>
-        <w:autoSpaceDN w:val="0"/>
-        <w:adjustRightInd w:val="0"/>
-        <w:rPr>
-          <w:rFonts w:ascii="Helvetica" w:hAnsi="Helvetica" w:cs="Helvetica"/>
-          <w:sz w:val="22"/>
-          <w:szCs w:val="22"/>
-          <w:lang w:val="en-GB"/>
-        </w:rPr>
-      </w:pPr>
-      <w:r>
-        <w:rPr>
-          <w:rFonts w:ascii="Helvetica" w:hAnsi="Helvetica" w:cs="Helvetica"/>
-          <w:sz w:val="22"/>
-          <w:szCs w:val="22"/>
-          <w:lang w:val="en-GB"/>
-        </w:rPr>
-        <w:t xml:space="preserve">  </w:t>
+        </w:rPr>
+      </w:pPr>
+      <w:r>
+        <w:rPr>
+          <w:rFonts w:ascii="Helvetica" w:hAnsi="Helvetica" w:cs="Helvetica"/>
+          <w:sz w:val="22"/>
+          <w:szCs w:val="22"/>
+        </w:rPr>
+        <w:t>var objRoster1 = {</w:t>
+      </w:r>
+    </w:p>
+    <w:p>
+      <w:pPr>
+        <w:tabs>
+          <w:tab w:val="left" w:pos="566"/>
+          <w:tab w:val="left" w:pos="1133"/>
+          <w:tab w:val="left" w:pos="1700"/>
+          <w:tab w:val="left" w:pos="2267"/>
+          <w:tab w:val="left" w:pos="2834"/>
+          <w:tab w:val="left" w:pos="3401"/>
+          <w:tab w:val="left" w:pos="3968"/>
+          <w:tab w:val="left" w:pos="4535"/>
+          <w:tab w:val="left" w:pos="5102"/>
+          <w:tab w:val="left" w:pos="5669"/>
+          <w:tab w:val="left" w:pos="6236"/>
+          <w:tab w:val="left" w:pos="6803"/>
+        </w:tabs>
+        <w:autoSpaceDE w:val="0"/>
+        <w:autoSpaceDN w:val="0"/>
+        <w:adjustRightInd w:val="0"/>
+        <w:rPr>
+          <w:rFonts w:ascii="Helvetica" w:hAnsi="Helvetica" w:cs="Helvetica"/>
+          <w:sz w:val="22"/>
+          <w:szCs w:val="22"/>
+        </w:rPr>
+      </w:pPr>
+      <w:r>
+        <w:rPr>
+          <w:rFonts w:ascii="Helvetica" w:hAnsi="Helvetica" w:cs="Helvetica"/>
+          <w:sz w:val="22"/>
+          <w:szCs w:val="22"/>
+        </w:rPr>
+        <w:t>  id: 1,</w:t>
+      </w:r>
+    </w:p>
+    <w:p>
+      <w:pPr>
+        <w:tabs>
+          <w:tab w:val="left" w:pos="566"/>
+          <w:tab w:val="left" w:pos="1133"/>
+          <w:tab w:val="left" w:pos="1700"/>
+          <w:tab w:val="left" w:pos="2267"/>
+          <w:tab w:val="left" w:pos="2834"/>
+          <w:tab w:val="left" w:pos="3401"/>
+          <w:tab w:val="left" w:pos="3968"/>
+          <w:tab w:val="left" w:pos="4535"/>
+          <w:tab w:val="left" w:pos="5102"/>
+          <w:tab w:val="left" w:pos="5669"/>
+          <w:tab w:val="left" w:pos="6236"/>
+          <w:tab w:val="left" w:pos="6803"/>
+        </w:tabs>
+        <w:autoSpaceDE w:val="0"/>
+        <w:autoSpaceDN w:val="0"/>
+        <w:adjustRightInd w:val="0"/>
+        <w:rPr>
+          <w:rFonts w:ascii="Helvetica" w:hAnsi="Helvetica" w:cs="Helvetica"/>
+          <w:sz w:val="22"/>
+          <w:szCs w:val="22"/>
+        </w:rPr>
+      </w:pPr>
+      <w:r>
+        <w:rPr>
+          <w:rFonts w:ascii="Helvetica" w:hAnsi="Helvetica" w:cs="Helvetica"/>
+          <w:sz w:val="22"/>
+          <w:szCs w:val="22"/>
+        </w:rPr>
+        <w:t>  employee: 1,</w:t>
+      </w:r>
+    </w:p>
+    <w:p>
+      <w:pPr>
+        <w:tabs>
+          <w:tab w:val="left" w:pos="566"/>
+          <w:tab w:val="left" w:pos="1133"/>
+          <w:tab w:val="left" w:pos="1700"/>
+          <w:tab w:val="left" w:pos="2267"/>
+          <w:tab w:val="left" w:pos="2834"/>
+          <w:tab w:val="left" w:pos="3401"/>
+          <w:tab w:val="left" w:pos="3968"/>
+          <w:tab w:val="left" w:pos="4535"/>
+          <w:tab w:val="left" w:pos="5102"/>
+          <w:tab w:val="left" w:pos="5669"/>
+          <w:tab w:val="left" w:pos="6236"/>
+          <w:tab w:val="left" w:pos="6803"/>
+        </w:tabs>
+        <w:autoSpaceDE w:val="0"/>
+        <w:autoSpaceDN w:val="0"/>
+        <w:adjustRightInd w:val="0"/>
+        <w:rPr>
+          <w:rFonts w:ascii="Helvetica" w:hAnsi="Helvetica" w:cs="Helvetica"/>
+          <w:sz w:val="22"/>
+          <w:szCs w:val="22"/>
+        </w:rPr>
+      </w:pPr>
+      <w:r>
+        <w:rPr>
+          <w:rFonts w:ascii="Helvetica" w:hAnsi="Helvetica" w:cs="Helvetica"/>
+          <w:sz w:val="22"/>
+          <w:szCs w:val="22"/>
+        </w:rPr>
+        <w:t>  </w:t>
       </w:r>
       <w:proofErr w:type="spellStart"/>
       <w:r>
@@ -1958,7 +1950,6 @@
           <w:rFonts w:ascii="Helvetica" w:hAnsi="Helvetica" w:cs="Helvetica"/>
           <w:sz w:val="22"/>
           <w:szCs w:val="22"/>
-          <w:lang w:val="en-GB"/>
         </w:rPr>
         <w:t>departament</w:t>
       </w:r>
@@ -1968,45 +1959,42 @@
           <w:rFonts w:ascii="Helvetica" w:hAnsi="Helvetica" w:cs="Helvetica"/>
           <w:sz w:val="22"/>
           <w:szCs w:val="22"/>
-          <w:lang w:val="en-GB"/>
-        </w:rPr>
-        <w:t>: 1,</w:t>
-      </w:r>
-    </w:p>
-    <w:p>
-      <w:pPr>
-        <w:tabs>
-          <w:tab w:val="left" w:pos="566"/>
-          <w:tab w:val="left" w:pos="1133"/>
-          <w:tab w:val="left" w:pos="1700"/>
-          <w:tab w:val="left" w:pos="2267"/>
-          <w:tab w:val="left" w:pos="2834"/>
-          <w:tab w:val="left" w:pos="3401"/>
-          <w:tab w:val="left" w:pos="3968"/>
-          <w:tab w:val="left" w:pos="4535"/>
-          <w:tab w:val="left" w:pos="5102"/>
-          <w:tab w:val="left" w:pos="5669"/>
-          <w:tab w:val="left" w:pos="6236"/>
-          <w:tab w:val="left" w:pos="6803"/>
-        </w:tabs>
-        <w:autoSpaceDE w:val="0"/>
-        <w:autoSpaceDN w:val="0"/>
-        <w:adjustRightInd w:val="0"/>
-        <w:rPr>
-          <w:rFonts w:ascii="Helvetica" w:hAnsi="Helvetica" w:cs="Helvetica"/>
-          <w:sz w:val="22"/>
-          <w:szCs w:val="22"/>
-          <w:lang w:val="en-GB"/>
-        </w:rPr>
-      </w:pPr>
-      <w:r>
-        <w:rPr>
-          <w:rFonts w:ascii="Helvetica" w:hAnsi="Helvetica" w:cs="Helvetica"/>
-          <w:sz w:val="22"/>
-          <w:szCs w:val="22"/>
-          <w:lang w:val="en-GB"/>
-        </w:rPr>
-        <w:t xml:space="preserve">  </w:t>
+        </w:rPr>
+        <w:t>: 1,</w:t>
+      </w:r>
+    </w:p>
+    <w:p>
+      <w:pPr>
+        <w:tabs>
+          <w:tab w:val="left" w:pos="566"/>
+          <w:tab w:val="left" w:pos="1133"/>
+          <w:tab w:val="left" w:pos="1700"/>
+          <w:tab w:val="left" w:pos="2267"/>
+          <w:tab w:val="left" w:pos="2834"/>
+          <w:tab w:val="left" w:pos="3401"/>
+          <w:tab w:val="left" w:pos="3968"/>
+          <w:tab w:val="left" w:pos="4535"/>
+          <w:tab w:val="left" w:pos="5102"/>
+          <w:tab w:val="left" w:pos="5669"/>
+          <w:tab w:val="left" w:pos="6236"/>
+          <w:tab w:val="left" w:pos="6803"/>
+        </w:tabs>
+        <w:autoSpaceDE w:val="0"/>
+        <w:autoSpaceDN w:val="0"/>
+        <w:adjustRightInd w:val="0"/>
+        <w:rPr>
+          <w:rFonts w:ascii="Helvetica" w:hAnsi="Helvetica" w:cs="Helvetica"/>
+          <w:sz w:val="22"/>
+          <w:szCs w:val="22"/>
+        </w:rPr>
+      </w:pPr>
+      <w:r>
+        <w:rPr>
+          <w:rFonts w:ascii="Helvetica" w:hAnsi="Helvetica" w:cs="Helvetica"/>
+          <w:sz w:val="22"/>
+          <w:szCs w:val="22"/>
+        </w:rPr>
+        <w:t>  </w:t>
       </w:r>
       <w:proofErr w:type="spellStart"/>
       <w:r>
@@ -2014,7 +2002,6 @@
           <w:rFonts w:ascii="Helvetica" w:hAnsi="Helvetica" w:cs="Helvetica"/>
           <w:sz w:val="22"/>
           <w:szCs w:val="22"/>
-          <w:lang w:val="en-GB"/>
         </w:rPr>
         <w:t>starttime</w:t>
       </w:r>
@@ -2024,45 +2011,42 @@
           <w:rFonts w:ascii="Helvetica" w:hAnsi="Helvetica" w:cs="Helvetica"/>
           <w:sz w:val="22"/>
           <w:szCs w:val="22"/>
-          <w:lang w:val="en-GB"/>
-        </w:rPr>
-        <w:t>: 1508450400,</w:t>
-      </w:r>
-    </w:p>
-    <w:p>
-      <w:pPr>
-        <w:tabs>
-          <w:tab w:val="left" w:pos="566"/>
-          <w:tab w:val="left" w:pos="1133"/>
-          <w:tab w:val="left" w:pos="1700"/>
-          <w:tab w:val="left" w:pos="2267"/>
-          <w:tab w:val="left" w:pos="2834"/>
-          <w:tab w:val="left" w:pos="3401"/>
-          <w:tab w:val="left" w:pos="3968"/>
-          <w:tab w:val="left" w:pos="4535"/>
-          <w:tab w:val="left" w:pos="5102"/>
-          <w:tab w:val="left" w:pos="5669"/>
-          <w:tab w:val="left" w:pos="6236"/>
-          <w:tab w:val="left" w:pos="6803"/>
-        </w:tabs>
-        <w:autoSpaceDE w:val="0"/>
-        <w:autoSpaceDN w:val="0"/>
-        <w:adjustRightInd w:val="0"/>
-        <w:rPr>
-          <w:rFonts w:ascii="Helvetica" w:hAnsi="Helvetica" w:cs="Helvetica"/>
-          <w:sz w:val="22"/>
-          <w:szCs w:val="22"/>
-          <w:lang w:val="en-GB"/>
-        </w:rPr>
-      </w:pPr>
-      <w:r>
-        <w:rPr>
-          <w:rFonts w:ascii="Helvetica" w:hAnsi="Helvetica" w:cs="Helvetica"/>
-          <w:sz w:val="22"/>
-          <w:szCs w:val="22"/>
-          <w:lang w:val="en-GB"/>
-        </w:rPr>
-        <w:t xml:space="preserve">  </w:t>
+        </w:rPr>
+        <w:t>: 1508450400,</w:t>
+      </w:r>
+    </w:p>
+    <w:p>
+      <w:pPr>
+        <w:tabs>
+          <w:tab w:val="left" w:pos="566"/>
+          <w:tab w:val="left" w:pos="1133"/>
+          <w:tab w:val="left" w:pos="1700"/>
+          <w:tab w:val="left" w:pos="2267"/>
+          <w:tab w:val="left" w:pos="2834"/>
+          <w:tab w:val="left" w:pos="3401"/>
+          <w:tab w:val="left" w:pos="3968"/>
+          <w:tab w:val="left" w:pos="4535"/>
+          <w:tab w:val="left" w:pos="5102"/>
+          <w:tab w:val="left" w:pos="5669"/>
+          <w:tab w:val="left" w:pos="6236"/>
+          <w:tab w:val="left" w:pos="6803"/>
+        </w:tabs>
+        <w:autoSpaceDE w:val="0"/>
+        <w:autoSpaceDN w:val="0"/>
+        <w:adjustRightInd w:val="0"/>
+        <w:rPr>
+          <w:rFonts w:ascii="Helvetica" w:hAnsi="Helvetica" w:cs="Helvetica"/>
+          <w:sz w:val="22"/>
+          <w:szCs w:val="22"/>
+        </w:rPr>
+      </w:pPr>
+      <w:r>
+        <w:rPr>
+          <w:rFonts w:ascii="Helvetica" w:hAnsi="Helvetica" w:cs="Helvetica"/>
+          <w:sz w:val="22"/>
+          <w:szCs w:val="22"/>
+        </w:rPr>
+        <w:t>  </w:t>
       </w:r>
       <w:proofErr w:type="spellStart"/>
       <w:r>
@@ -2070,7 +2054,6 @@
           <w:rFonts w:ascii="Helvetica" w:hAnsi="Helvetica" w:cs="Helvetica"/>
           <w:sz w:val="22"/>
           <w:szCs w:val="22"/>
-          <w:lang w:val="en-GB"/>
         </w:rPr>
         <w:t>endtime</w:t>
       </w:r>
@@ -2080,43 +2063,40 @@
           <w:rFonts w:ascii="Helvetica" w:hAnsi="Helvetica" w:cs="Helvetica"/>
           <w:sz w:val="22"/>
           <w:szCs w:val="22"/>
-          <w:lang w:val="en-GB"/>
-        </w:rPr>
-        <w:t>: 1508450700</w:t>
-      </w:r>
-    </w:p>
-    <w:p>
-      <w:pPr>
-        <w:tabs>
-          <w:tab w:val="left" w:pos="566"/>
-          <w:tab w:val="left" w:pos="1133"/>
-          <w:tab w:val="left" w:pos="1700"/>
-          <w:tab w:val="left" w:pos="2267"/>
-          <w:tab w:val="left" w:pos="2834"/>
-          <w:tab w:val="left" w:pos="3401"/>
-          <w:tab w:val="left" w:pos="3968"/>
-          <w:tab w:val="left" w:pos="4535"/>
-          <w:tab w:val="left" w:pos="5102"/>
-          <w:tab w:val="left" w:pos="5669"/>
-          <w:tab w:val="left" w:pos="6236"/>
-          <w:tab w:val="left" w:pos="6803"/>
-        </w:tabs>
-        <w:autoSpaceDE w:val="0"/>
-        <w:autoSpaceDN w:val="0"/>
-        <w:adjustRightInd w:val="0"/>
-        <w:rPr>
-          <w:rFonts w:ascii="Helvetica" w:hAnsi="Helvetica" w:cs="Helvetica"/>
-          <w:sz w:val="22"/>
-          <w:szCs w:val="22"/>
-          <w:lang w:val="en-GB"/>
-        </w:rPr>
-      </w:pPr>
-      <w:r>
-        <w:rPr>
-          <w:rFonts w:ascii="Helvetica" w:hAnsi="Helvetica" w:cs="Helvetica"/>
-          <w:sz w:val="22"/>
-          <w:szCs w:val="22"/>
-          <w:lang w:val="en-GB"/>
+        </w:rPr>
+        <w:t>: 1508450700</w:t>
+      </w:r>
+    </w:p>
+    <w:p>
+      <w:pPr>
+        <w:tabs>
+          <w:tab w:val="left" w:pos="566"/>
+          <w:tab w:val="left" w:pos="1133"/>
+          <w:tab w:val="left" w:pos="1700"/>
+          <w:tab w:val="left" w:pos="2267"/>
+          <w:tab w:val="left" w:pos="2834"/>
+          <w:tab w:val="left" w:pos="3401"/>
+          <w:tab w:val="left" w:pos="3968"/>
+          <w:tab w:val="left" w:pos="4535"/>
+          <w:tab w:val="left" w:pos="5102"/>
+          <w:tab w:val="left" w:pos="5669"/>
+          <w:tab w:val="left" w:pos="6236"/>
+          <w:tab w:val="left" w:pos="6803"/>
+        </w:tabs>
+        <w:autoSpaceDE w:val="0"/>
+        <w:autoSpaceDN w:val="0"/>
+        <w:adjustRightInd w:val="0"/>
+        <w:rPr>
+          <w:rFonts w:ascii="Helvetica" w:hAnsi="Helvetica" w:cs="Helvetica"/>
+          <w:sz w:val="22"/>
+          <w:szCs w:val="22"/>
+        </w:rPr>
+      </w:pPr>
+      <w:r>
+        <w:rPr>
+          <w:rFonts w:ascii="Helvetica" w:hAnsi="Helvetica" w:cs="Helvetica"/>
+          <w:sz w:val="22"/>
+          <w:szCs w:val="22"/>
         </w:rPr>
         <w:t>};</w:t>
       </w:r>
@@ -2144,152 +2124,143 @@
           <w:rFonts w:ascii="Helvetica" w:hAnsi="Helvetica" w:cs="Helvetica"/>
           <w:sz w:val="22"/>
           <w:szCs w:val="22"/>
-          <w:lang w:val="en-GB"/>
-        </w:rPr>
-      </w:pPr>
-    </w:p>
-    <w:p>
-      <w:pPr>
-        <w:tabs>
-          <w:tab w:val="left" w:pos="566"/>
-          <w:tab w:val="left" w:pos="1133"/>
-          <w:tab w:val="left" w:pos="1700"/>
-          <w:tab w:val="left" w:pos="2267"/>
-          <w:tab w:val="left" w:pos="2834"/>
-          <w:tab w:val="left" w:pos="3401"/>
-          <w:tab w:val="left" w:pos="3968"/>
-          <w:tab w:val="left" w:pos="4535"/>
-          <w:tab w:val="left" w:pos="5102"/>
-          <w:tab w:val="left" w:pos="5669"/>
-          <w:tab w:val="left" w:pos="6236"/>
-          <w:tab w:val="left" w:pos="6803"/>
-        </w:tabs>
-        <w:autoSpaceDE w:val="0"/>
-        <w:autoSpaceDN w:val="0"/>
-        <w:adjustRightInd w:val="0"/>
-        <w:rPr>
-          <w:rFonts w:ascii="Helvetica" w:hAnsi="Helvetica" w:cs="Helvetica"/>
-          <w:sz w:val="22"/>
-          <w:szCs w:val="22"/>
-          <w:lang w:val="en-GB"/>
-        </w:rPr>
-      </w:pPr>
-      <w:r>
-        <w:rPr>
-          <w:rFonts w:ascii="Helvetica" w:hAnsi="Helvetica" w:cs="Helvetica"/>
-          <w:sz w:val="22"/>
-          <w:szCs w:val="22"/>
-          <w:lang w:val="en-GB"/>
-        </w:rPr>
-        <w:t>var objRoster2 = {</w:t>
-      </w:r>
-    </w:p>
-    <w:p>
-      <w:pPr>
-        <w:tabs>
-          <w:tab w:val="left" w:pos="566"/>
-          <w:tab w:val="left" w:pos="1133"/>
-          <w:tab w:val="left" w:pos="1700"/>
-          <w:tab w:val="left" w:pos="2267"/>
-          <w:tab w:val="left" w:pos="2834"/>
-          <w:tab w:val="left" w:pos="3401"/>
-          <w:tab w:val="left" w:pos="3968"/>
-          <w:tab w:val="left" w:pos="4535"/>
-          <w:tab w:val="left" w:pos="5102"/>
-          <w:tab w:val="left" w:pos="5669"/>
-          <w:tab w:val="left" w:pos="6236"/>
-          <w:tab w:val="left" w:pos="6803"/>
-        </w:tabs>
-        <w:autoSpaceDE w:val="0"/>
-        <w:autoSpaceDN w:val="0"/>
-        <w:adjustRightInd w:val="0"/>
-        <w:rPr>
-          <w:rFonts w:ascii="Helvetica" w:hAnsi="Helvetica" w:cs="Helvetica"/>
-          <w:sz w:val="22"/>
-          <w:szCs w:val="22"/>
-          <w:lang w:val="en-GB"/>
-        </w:rPr>
-      </w:pPr>
-      <w:r>
-        <w:rPr>
-          <w:rFonts w:ascii="Helvetica" w:hAnsi="Helvetica" w:cs="Helvetica"/>
-          <w:sz w:val="22"/>
-          <w:szCs w:val="22"/>
-          <w:lang w:val="en-GB"/>
-        </w:rPr>
-        <w:t xml:space="preserve">  id: 1,</w:t>
-      </w:r>
-    </w:p>
-    <w:p>
-      <w:pPr>
-        <w:tabs>
-          <w:tab w:val="left" w:pos="566"/>
-          <w:tab w:val="left" w:pos="1133"/>
-          <w:tab w:val="left" w:pos="1700"/>
-          <w:tab w:val="left" w:pos="2267"/>
-          <w:tab w:val="left" w:pos="2834"/>
-          <w:tab w:val="left" w:pos="3401"/>
-          <w:tab w:val="left" w:pos="3968"/>
-          <w:tab w:val="left" w:pos="4535"/>
-          <w:tab w:val="left" w:pos="5102"/>
-          <w:tab w:val="left" w:pos="5669"/>
-          <w:tab w:val="left" w:pos="6236"/>
-          <w:tab w:val="left" w:pos="6803"/>
-        </w:tabs>
-        <w:autoSpaceDE w:val="0"/>
-        <w:autoSpaceDN w:val="0"/>
-        <w:adjustRightInd w:val="0"/>
-        <w:rPr>
-          <w:rFonts w:ascii="Helvetica" w:hAnsi="Helvetica" w:cs="Helvetica"/>
-          <w:sz w:val="22"/>
-          <w:szCs w:val="22"/>
-          <w:lang w:val="en-GB"/>
-        </w:rPr>
-      </w:pPr>
-      <w:r>
-        <w:rPr>
-          <w:rFonts w:ascii="Helvetica" w:hAnsi="Helvetica" w:cs="Helvetica"/>
-          <w:sz w:val="22"/>
-          <w:szCs w:val="22"/>
-          <w:lang w:val="en-GB"/>
-        </w:rPr>
-        <w:t xml:space="preserve">  employee: 2,</w:t>
-      </w:r>
-    </w:p>
-    <w:p>
-      <w:pPr>
-        <w:tabs>
-          <w:tab w:val="left" w:pos="566"/>
-          <w:tab w:val="left" w:pos="1133"/>
-          <w:tab w:val="left" w:pos="1700"/>
-          <w:tab w:val="left" w:pos="2267"/>
-          <w:tab w:val="left" w:pos="2834"/>
-          <w:tab w:val="left" w:pos="3401"/>
-          <w:tab w:val="left" w:pos="3968"/>
-          <w:tab w:val="left" w:pos="4535"/>
-          <w:tab w:val="left" w:pos="5102"/>
-          <w:tab w:val="left" w:pos="5669"/>
-          <w:tab w:val="left" w:pos="6236"/>
-          <w:tab w:val="left" w:pos="6803"/>
-        </w:tabs>
-        <w:autoSpaceDE w:val="0"/>
-        <w:autoSpaceDN w:val="0"/>
-        <w:adjustRightInd w:val="0"/>
-        <w:rPr>
-          <w:rFonts w:ascii="Helvetica" w:hAnsi="Helvetica" w:cs="Helvetica"/>
-          <w:sz w:val="22"/>
-          <w:szCs w:val="22"/>
-          <w:lang w:val="en-GB"/>
-        </w:rPr>
-      </w:pPr>
-      <w:r>
-        <w:rPr>
-          <w:rFonts w:ascii="Helvetica" w:hAnsi="Helvetica" w:cs="Helvetica"/>
-          <w:sz w:val="22"/>
-          <w:szCs w:val="22"/>
-          <w:lang w:val="en-GB"/>
-        </w:rPr>
-        <w:t xml:space="preserve">  </w:t>
+        </w:rPr>
+      </w:pPr>
+    </w:p>
+    <w:p>
+      <w:pPr>
+        <w:tabs>
+          <w:tab w:val="left" w:pos="566"/>
+          <w:tab w:val="left" w:pos="1133"/>
+          <w:tab w:val="left" w:pos="1700"/>
+          <w:tab w:val="left" w:pos="2267"/>
+          <w:tab w:val="left" w:pos="2834"/>
+          <w:tab w:val="left" w:pos="3401"/>
+          <w:tab w:val="left" w:pos="3968"/>
+          <w:tab w:val="left" w:pos="4535"/>
+          <w:tab w:val="left" w:pos="5102"/>
+          <w:tab w:val="left" w:pos="5669"/>
+          <w:tab w:val="left" w:pos="6236"/>
+          <w:tab w:val="left" w:pos="6803"/>
+        </w:tabs>
+        <w:autoSpaceDE w:val="0"/>
+        <w:autoSpaceDN w:val="0"/>
+        <w:adjustRightInd w:val="0"/>
+        <w:rPr>
+          <w:rFonts w:ascii="Helvetica" w:hAnsi="Helvetica" w:cs="Helvetica"/>
+          <w:sz w:val="22"/>
+          <w:szCs w:val="22"/>
+        </w:rPr>
+      </w:pPr>
+      <w:r>
+        <w:rPr>
+          <w:rFonts w:ascii="Helvetica" w:hAnsi="Helvetica" w:cs="Helvetica"/>
+          <w:sz w:val="22"/>
+          <w:szCs w:val="22"/>
+        </w:rPr>
+        <w:t>var objRoster2 = {</w:t>
+      </w:r>
+    </w:p>
+    <w:p>
+      <w:pPr>
+        <w:tabs>
+          <w:tab w:val="left" w:pos="566"/>
+          <w:tab w:val="left" w:pos="1133"/>
+          <w:tab w:val="left" w:pos="1700"/>
+          <w:tab w:val="left" w:pos="2267"/>
+          <w:tab w:val="left" w:pos="2834"/>
+          <w:tab w:val="left" w:pos="3401"/>
+          <w:tab w:val="left" w:pos="3968"/>
+          <w:tab w:val="left" w:pos="4535"/>
+          <w:tab w:val="left" w:pos="5102"/>
+          <w:tab w:val="left" w:pos="5669"/>
+          <w:tab w:val="left" w:pos="6236"/>
+          <w:tab w:val="left" w:pos="6803"/>
+        </w:tabs>
+        <w:autoSpaceDE w:val="0"/>
+        <w:autoSpaceDN w:val="0"/>
+        <w:adjustRightInd w:val="0"/>
+        <w:rPr>
+          <w:rFonts w:ascii="Helvetica" w:hAnsi="Helvetica" w:cs="Helvetica"/>
+          <w:sz w:val="22"/>
+          <w:szCs w:val="22"/>
+        </w:rPr>
+      </w:pPr>
+      <w:r>
+        <w:rPr>
+          <w:rFonts w:ascii="Helvetica" w:hAnsi="Helvetica" w:cs="Helvetica"/>
+          <w:sz w:val="22"/>
+          <w:szCs w:val="22"/>
+        </w:rPr>
+        <w:t>  id: 1,</w:t>
+      </w:r>
+    </w:p>
+    <w:p>
+      <w:pPr>
+        <w:tabs>
+          <w:tab w:val="left" w:pos="566"/>
+          <w:tab w:val="left" w:pos="1133"/>
+          <w:tab w:val="left" w:pos="1700"/>
+          <w:tab w:val="left" w:pos="2267"/>
+          <w:tab w:val="left" w:pos="2834"/>
+          <w:tab w:val="left" w:pos="3401"/>
+          <w:tab w:val="left" w:pos="3968"/>
+          <w:tab w:val="left" w:pos="4535"/>
+          <w:tab w:val="left" w:pos="5102"/>
+          <w:tab w:val="left" w:pos="5669"/>
+          <w:tab w:val="left" w:pos="6236"/>
+          <w:tab w:val="left" w:pos="6803"/>
+        </w:tabs>
+        <w:autoSpaceDE w:val="0"/>
+        <w:autoSpaceDN w:val="0"/>
+        <w:adjustRightInd w:val="0"/>
+        <w:rPr>
+          <w:rFonts w:ascii="Helvetica" w:hAnsi="Helvetica" w:cs="Helvetica"/>
+          <w:sz w:val="22"/>
+          <w:szCs w:val="22"/>
+        </w:rPr>
+      </w:pPr>
+      <w:r>
+        <w:rPr>
+          <w:rFonts w:ascii="Helvetica" w:hAnsi="Helvetica" w:cs="Helvetica"/>
+          <w:sz w:val="22"/>
+          <w:szCs w:val="22"/>
+        </w:rPr>
+        <w:t>  employee: 2,</w:t>
+      </w:r>
+    </w:p>
+    <w:p>
+      <w:pPr>
+        <w:tabs>
+          <w:tab w:val="left" w:pos="566"/>
+          <w:tab w:val="left" w:pos="1133"/>
+          <w:tab w:val="left" w:pos="1700"/>
+          <w:tab w:val="left" w:pos="2267"/>
+          <w:tab w:val="left" w:pos="2834"/>
+          <w:tab w:val="left" w:pos="3401"/>
+          <w:tab w:val="left" w:pos="3968"/>
+          <w:tab w:val="left" w:pos="4535"/>
+          <w:tab w:val="left" w:pos="5102"/>
+          <w:tab w:val="left" w:pos="5669"/>
+          <w:tab w:val="left" w:pos="6236"/>
+          <w:tab w:val="left" w:pos="6803"/>
+        </w:tabs>
+        <w:autoSpaceDE w:val="0"/>
+        <w:autoSpaceDN w:val="0"/>
+        <w:adjustRightInd w:val="0"/>
+        <w:rPr>
+          <w:rFonts w:ascii="Helvetica" w:hAnsi="Helvetica" w:cs="Helvetica"/>
+          <w:sz w:val="22"/>
+          <w:szCs w:val="22"/>
+        </w:rPr>
+      </w:pPr>
+      <w:r>
+        <w:rPr>
+          <w:rFonts w:ascii="Helvetica" w:hAnsi="Helvetica" w:cs="Helvetica"/>
+          <w:sz w:val="22"/>
+          <w:szCs w:val="22"/>
+        </w:rPr>
+        <w:t>  </w:t>
       </w:r>
       <w:proofErr w:type="spellStart"/>
       <w:r>
@@ -2297,7 +2268,6 @@
           <w:rFonts w:ascii="Helvetica" w:hAnsi="Helvetica" w:cs="Helvetica"/>
           <w:sz w:val="22"/>
           <w:szCs w:val="22"/>
-          <w:lang w:val="en-GB"/>
         </w:rPr>
         <w:t>departament</w:t>
       </w:r>
@@ -2307,45 +2277,42 @@
           <w:rFonts w:ascii="Helvetica" w:hAnsi="Helvetica" w:cs="Helvetica"/>
           <w:sz w:val="22"/>
           <w:szCs w:val="22"/>
-          <w:lang w:val="en-GB"/>
-        </w:rPr>
-        <w:t>: 1,</w:t>
-      </w:r>
-    </w:p>
-    <w:p>
-      <w:pPr>
-        <w:tabs>
-          <w:tab w:val="left" w:pos="566"/>
-          <w:tab w:val="left" w:pos="1133"/>
-          <w:tab w:val="left" w:pos="1700"/>
-          <w:tab w:val="left" w:pos="2267"/>
-          <w:tab w:val="left" w:pos="2834"/>
-          <w:tab w:val="left" w:pos="3401"/>
-          <w:tab w:val="left" w:pos="3968"/>
-          <w:tab w:val="left" w:pos="4535"/>
-          <w:tab w:val="left" w:pos="5102"/>
-          <w:tab w:val="left" w:pos="5669"/>
-          <w:tab w:val="left" w:pos="6236"/>
-          <w:tab w:val="left" w:pos="6803"/>
-        </w:tabs>
-        <w:autoSpaceDE w:val="0"/>
-        <w:autoSpaceDN w:val="0"/>
-        <w:adjustRightInd w:val="0"/>
-        <w:rPr>
-          <w:rFonts w:ascii="Helvetica" w:hAnsi="Helvetica" w:cs="Helvetica"/>
-          <w:sz w:val="22"/>
-          <w:szCs w:val="22"/>
-          <w:lang w:val="en-GB"/>
-        </w:rPr>
-      </w:pPr>
-      <w:r>
-        <w:rPr>
-          <w:rFonts w:ascii="Helvetica" w:hAnsi="Helvetica" w:cs="Helvetica"/>
-          <w:sz w:val="22"/>
-          <w:szCs w:val="22"/>
-          <w:lang w:val="en-GB"/>
-        </w:rPr>
-        <w:t xml:space="preserve">  </w:t>
+        </w:rPr>
+        <w:t>: 1,</w:t>
+      </w:r>
+    </w:p>
+    <w:p>
+      <w:pPr>
+        <w:tabs>
+          <w:tab w:val="left" w:pos="566"/>
+          <w:tab w:val="left" w:pos="1133"/>
+          <w:tab w:val="left" w:pos="1700"/>
+          <w:tab w:val="left" w:pos="2267"/>
+          <w:tab w:val="left" w:pos="2834"/>
+          <w:tab w:val="left" w:pos="3401"/>
+          <w:tab w:val="left" w:pos="3968"/>
+          <w:tab w:val="left" w:pos="4535"/>
+          <w:tab w:val="left" w:pos="5102"/>
+          <w:tab w:val="left" w:pos="5669"/>
+          <w:tab w:val="left" w:pos="6236"/>
+          <w:tab w:val="left" w:pos="6803"/>
+        </w:tabs>
+        <w:autoSpaceDE w:val="0"/>
+        <w:autoSpaceDN w:val="0"/>
+        <w:adjustRightInd w:val="0"/>
+        <w:rPr>
+          <w:rFonts w:ascii="Helvetica" w:hAnsi="Helvetica" w:cs="Helvetica"/>
+          <w:sz w:val="22"/>
+          <w:szCs w:val="22"/>
+        </w:rPr>
+      </w:pPr>
+      <w:r>
+        <w:rPr>
+          <w:rFonts w:ascii="Helvetica" w:hAnsi="Helvetica" w:cs="Helvetica"/>
+          <w:sz w:val="22"/>
+          <w:szCs w:val="22"/>
+        </w:rPr>
+        <w:t>  </w:t>
       </w:r>
       <w:proofErr w:type="spellStart"/>
       <w:r>
@@ -2353,7 +2320,6 @@
           <w:rFonts w:ascii="Helvetica" w:hAnsi="Helvetica" w:cs="Helvetica"/>
           <w:sz w:val="22"/>
           <w:szCs w:val="22"/>
-          <w:lang w:val="en-GB"/>
         </w:rPr>
         <w:t>starttime</w:t>
       </w:r>
@@ -2363,45 +2329,42 @@
           <w:rFonts w:ascii="Helvetica" w:hAnsi="Helvetica" w:cs="Helvetica"/>
           <w:sz w:val="22"/>
           <w:szCs w:val="22"/>
-          <w:lang w:val="en-GB"/>
-        </w:rPr>
-        <w:t>: 1508479300,</w:t>
-      </w:r>
-    </w:p>
-    <w:p>
-      <w:pPr>
-        <w:tabs>
-          <w:tab w:val="left" w:pos="566"/>
-          <w:tab w:val="left" w:pos="1133"/>
-          <w:tab w:val="left" w:pos="1700"/>
-          <w:tab w:val="left" w:pos="2267"/>
-          <w:tab w:val="left" w:pos="2834"/>
-          <w:tab w:val="left" w:pos="3401"/>
-          <w:tab w:val="left" w:pos="3968"/>
-          <w:tab w:val="left" w:pos="4535"/>
-          <w:tab w:val="left" w:pos="5102"/>
-          <w:tab w:val="left" w:pos="5669"/>
-          <w:tab w:val="left" w:pos="6236"/>
-          <w:tab w:val="left" w:pos="6803"/>
-        </w:tabs>
-        <w:autoSpaceDE w:val="0"/>
-        <w:autoSpaceDN w:val="0"/>
-        <w:adjustRightInd w:val="0"/>
-        <w:rPr>
-          <w:rFonts w:ascii="Helvetica" w:hAnsi="Helvetica" w:cs="Helvetica"/>
-          <w:sz w:val="22"/>
-          <w:szCs w:val="22"/>
-          <w:lang w:val="en-GB"/>
-        </w:rPr>
-      </w:pPr>
-      <w:r>
-        <w:rPr>
-          <w:rFonts w:ascii="Helvetica" w:hAnsi="Helvetica" w:cs="Helvetica"/>
-          <w:sz w:val="22"/>
-          <w:szCs w:val="22"/>
-          <w:lang w:val="en-GB"/>
-        </w:rPr>
-        <w:t xml:space="preserve">  </w:t>
+        </w:rPr>
+        <w:t>: 1508479300,</w:t>
+      </w:r>
+    </w:p>
+    <w:p>
+      <w:pPr>
+        <w:tabs>
+          <w:tab w:val="left" w:pos="566"/>
+          <w:tab w:val="left" w:pos="1133"/>
+          <w:tab w:val="left" w:pos="1700"/>
+          <w:tab w:val="left" w:pos="2267"/>
+          <w:tab w:val="left" w:pos="2834"/>
+          <w:tab w:val="left" w:pos="3401"/>
+          <w:tab w:val="left" w:pos="3968"/>
+          <w:tab w:val="left" w:pos="4535"/>
+          <w:tab w:val="left" w:pos="5102"/>
+          <w:tab w:val="left" w:pos="5669"/>
+          <w:tab w:val="left" w:pos="6236"/>
+          <w:tab w:val="left" w:pos="6803"/>
+        </w:tabs>
+        <w:autoSpaceDE w:val="0"/>
+        <w:autoSpaceDN w:val="0"/>
+        <w:adjustRightInd w:val="0"/>
+        <w:rPr>
+          <w:rFonts w:ascii="Helvetica" w:hAnsi="Helvetica" w:cs="Helvetica"/>
+          <w:sz w:val="22"/>
+          <w:szCs w:val="22"/>
+        </w:rPr>
+      </w:pPr>
+      <w:r>
+        <w:rPr>
+          <w:rFonts w:ascii="Helvetica" w:hAnsi="Helvetica" w:cs="Helvetica"/>
+          <w:sz w:val="22"/>
+          <w:szCs w:val="22"/>
+        </w:rPr>
+        <w:t>  </w:t>
       </w:r>
       <w:proofErr w:type="spellStart"/>
       <w:r>
@@ -2409,7 +2372,6 @@
           <w:rFonts w:ascii="Helvetica" w:hAnsi="Helvetica" w:cs="Helvetica"/>
           <w:sz w:val="22"/>
           <w:szCs w:val="22"/>
-          <w:lang w:val="en-GB"/>
         </w:rPr>
         <w:t>endtime</w:t>
       </w:r>
@@ -2419,43 +2381,40 @@
           <w:rFonts w:ascii="Helvetica" w:hAnsi="Helvetica" w:cs="Helvetica"/>
           <w:sz w:val="22"/>
           <w:szCs w:val="22"/>
-          <w:lang w:val="en-GB"/>
-        </w:rPr>
-        <w:t>: 1508479400</w:t>
-      </w:r>
-    </w:p>
-    <w:p>
-      <w:pPr>
-        <w:tabs>
-          <w:tab w:val="left" w:pos="566"/>
-          <w:tab w:val="left" w:pos="1133"/>
-          <w:tab w:val="left" w:pos="1700"/>
-          <w:tab w:val="left" w:pos="2267"/>
-          <w:tab w:val="left" w:pos="2834"/>
-          <w:tab w:val="left" w:pos="3401"/>
-          <w:tab w:val="left" w:pos="3968"/>
-          <w:tab w:val="left" w:pos="4535"/>
-          <w:tab w:val="left" w:pos="5102"/>
-          <w:tab w:val="left" w:pos="5669"/>
-          <w:tab w:val="left" w:pos="6236"/>
-          <w:tab w:val="left" w:pos="6803"/>
-        </w:tabs>
-        <w:autoSpaceDE w:val="0"/>
-        <w:autoSpaceDN w:val="0"/>
-        <w:adjustRightInd w:val="0"/>
-        <w:rPr>
-          <w:rFonts w:ascii="Helvetica" w:hAnsi="Helvetica" w:cs="Helvetica"/>
-          <w:sz w:val="22"/>
-          <w:szCs w:val="22"/>
-          <w:lang w:val="en-GB"/>
-        </w:rPr>
-      </w:pPr>
-      <w:r>
-        <w:rPr>
-          <w:rFonts w:ascii="Helvetica" w:hAnsi="Helvetica" w:cs="Helvetica"/>
-          <w:sz w:val="22"/>
-          <w:szCs w:val="22"/>
-          <w:lang w:val="en-GB"/>
+        </w:rPr>
+        <w:t>: 1508479400</w:t>
+      </w:r>
+    </w:p>
+    <w:p>
+      <w:pPr>
+        <w:tabs>
+          <w:tab w:val="left" w:pos="566"/>
+          <w:tab w:val="left" w:pos="1133"/>
+          <w:tab w:val="left" w:pos="1700"/>
+          <w:tab w:val="left" w:pos="2267"/>
+          <w:tab w:val="left" w:pos="2834"/>
+          <w:tab w:val="left" w:pos="3401"/>
+          <w:tab w:val="left" w:pos="3968"/>
+          <w:tab w:val="left" w:pos="4535"/>
+          <w:tab w:val="left" w:pos="5102"/>
+          <w:tab w:val="left" w:pos="5669"/>
+          <w:tab w:val="left" w:pos="6236"/>
+          <w:tab w:val="left" w:pos="6803"/>
+        </w:tabs>
+        <w:autoSpaceDE w:val="0"/>
+        <w:autoSpaceDN w:val="0"/>
+        <w:adjustRightInd w:val="0"/>
+        <w:rPr>
+          <w:rFonts w:ascii="Helvetica" w:hAnsi="Helvetica" w:cs="Helvetica"/>
+          <w:sz w:val="22"/>
+          <w:szCs w:val="22"/>
+        </w:rPr>
+      </w:pPr>
+      <w:r>
+        <w:rPr>
+          <w:rFonts w:ascii="Helvetica" w:hAnsi="Helvetica" w:cs="Helvetica"/>
+          <w:sz w:val="22"/>
+          <w:szCs w:val="22"/>
         </w:rPr>
         <w:t>};</w:t>
       </w:r>
@@ -2483,44 +2442,41 @@
           <w:rFonts w:ascii="Helvetica" w:hAnsi="Helvetica" w:cs="Helvetica"/>
           <w:sz w:val="22"/>
           <w:szCs w:val="22"/>
-          <w:lang w:val="en-GB"/>
-        </w:rPr>
-      </w:pPr>
-    </w:p>
-    <w:p>
-      <w:pPr>
-        <w:tabs>
-          <w:tab w:val="left" w:pos="566"/>
-          <w:tab w:val="left" w:pos="1133"/>
-          <w:tab w:val="left" w:pos="1700"/>
-          <w:tab w:val="left" w:pos="2267"/>
-          <w:tab w:val="left" w:pos="2834"/>
-          <w:tab w:val="left" w:pos="3401"/>
-          <w:tab w:val="left" w:pos="3968"/>
-          <w:tab w:val="left" w:pos="4535"/>
-          <w:tab w:val="left" w:pos="5102"/>
-          <w:tab w:val="left" w:pos="5669"/>
-          <w:tab w:val="left" w:pos="6236"/>
-          <w:tab w:val="left" w:pos="6803"/>
-        </w:tabs>
-        <w:autoSpaceDE w:val="0"/>
-        <w:autoSpaceDN w:val="0"/>
-        <w:adjustRightInd w:val="0"/>
-        <w:rPr>
-          <w:rFonts w:ascii="Helvetica" w:hAnsi="Helvetica" w:cs="Helvetica"/>
-          <w:sz w:val="22"/>
-          <w:szCs w:val="22"/>
-          <w:lang w:val="en-GB"/>
-        </w:rPr>
-      </w:pPr>
-      <w:r>
-        <w:rPr>
-          <w:rFonts w:ascii="Helvetica" w:hAnsi="Helvetica" w:cs="Helvetica"/>
-          <w:sz w:val="22"/>
-          <w:szCs w:val="22"/>
-          <w:lang w:val="en-GB"/>
-        </w:rPr>
-        <w:t xml:space="preserve">var submit = </w:t>
+        </w:rPr>
+      </w:pPr>
+    </w:p>
+    <w:p>
+      <w:pPr>
+        <w:tabs>
+          <w:tab w:val="left" w:pos="566"/>
+          <w:tab w:val="left" w:pos="1133"/>
+          <w:tab w:val="left" w:pos="1700"/>
+          <w:tab w:val="left" w:pos="2267"/>
+          <w:tab w:val="left" w:pos="2834"/>
+          <w:tab w:val="left" w:pos="3401"/>
+          <w:tab w:val="left" w:pos="3968"/>
+          <w:tab w:val="left" w:pos="4535"/>
+          <w:tab w:val="left" w:pos="5102"/>
+          <w:tab w:val="left" w:pos="5669"/>
+          <w:tab w:val="left" w:pos="6236"/>
+          <w:tab w:val="left" w:pos="6803"/>
+        </w:tabs>
+        <w:autoSpaceDE w:val="0"/>
+        <w:autoSpaceDN w:val="0"/>
+        <w:adjustRightInd w:val="0"/>
+        <w:rPr>
+          <w:rFonts w:ascii="Helvetica" w:hAnsi="Helvetica" w:cs="Helvetica"/>
+          <w:sz w:val="22"/>
+          <w:szCs w:val="22"/>
+        </w:rPr>
+      </w:pPr>
+      <w:r>
+        <w:rPr>
+          <w:rFonts w:ascii="Helvetica" w:hAnsi="Helvetica" w:cs="Helvetica"/>
+          <w:sz w:val="22"/>
+          <w:szCs w:val="22"/>
+        </w:rPr>
+        <w:t>var submit = </w:t>
       </w:r>
       <w:proofErr w:type="spellStart"/>
       <w:proofErr w:type="gramStart"/>
@@ -2529,7 +2485,6 @@
           <w:rFonts w:ascii="Helvetica" w:hAnsi="Helvetica" w:cs="Helvetica"/>
           <w:sz w:val="22"/>
           <w:szCs w:val="22"/>
-          <w:lang w:val="en-GB"/>
         </w:rPr>
         <w:t>document.getElementById</w:t>
       </w:r>
@@ -2540,7 +2495,6 @@
           <w:rFonts w:ascii="Helvetica" w:hAnsi="Helvetica" w:cs="Helvetica"/>
           <w:sz w:val="22"/>
           <w:szCs w:val="22"/>
-          <w:lang w:val="en-GB"/>
         </w:rPr>
         <w:t>("submit");</w:t>
       </w:r>
@@ -2568,34 +2522,32 @@
           <w:rFonts w:ascii="Helvetica" w:hAnsi="Helvetica" w:cs="Helvetica"/>
           <w:sz w:val="22"/>
           <w:szCs w:val="22"/>
-          <w:lang w:val="en-GB"/>
-        </w:rPr>
-      </w:pPr>
-    </w:p>
-    <w:p>
-      <w:pPr>
-        <w:tabs>
-          <w:tab w:val="left" w:pos="566"/>
-          <w:tab w:val="left" w:pos="1133"/>
-          <w:tab w:val="left" w:pos="1700"/>
-          <w:tab w:val="left" w:pos="2267"/>
-          <w:tab w:val="left" w:pos="2834"/>
-          <w:tab w:val="left" w:pos="3401"/>
-          <w:tab w:val="left" w:pos="3968"/>
-          <w:tab w:val="left" w:pos="4535"/>
-          <w:tab w:val="left" w:pos="5102"/>
-          <w:tab w:val="left" w:pos="5669"/>
-          <w:tab w:val="left" w:pos="6236"/>
-          <w:tab w:val="left" w:pos="6803"/>
-        </w:tabs>
-        <w:autoSpaceDE w:val="0"/>
-        <w:autoSpaceDN w:val="0"/>
-        <w:adjustRightInd w:val="0"/>
-        <w:rPr>
-          <w:rFonts w:ascii="Helvetica" w:hAnsi="Helvetica" w:cs="Helvetica"/>
-          <w:sz w:val="22"/>
-          <w:szCs w:val="22"/>
-          <w:lang w:val="en-GB"/>
+        </w:rPr>
+      </w:pPr>
+    </w:p>
+    <w:p>
+      <w:pPr>
+        <w:tabs>
+          <w:tab w:val="left" w:pos="566"/>
+          <w:tab w:val="left" w:pos="1133"/>
+          <w:tab w:val="left" w:pos="1700"/>
+          <w:tab w:val="left" w:pos="2267"/>
+          <w:tab w:val="left" w:pos="2834"/>
+          <w:tab w:val="left" w:pos="3401"/>
+          <w:tab w:val="left" w:pos="3968"/>
+          <w:tab w:val="left" w:pos="4535"/>
+          <w:tab w:val="left" w:pos="5102"/>
+          <w:tab w:val="left" w:pos="5669"/>
+          <w:tab w:val="left" w:pos="6236"/>
+          <w:tab w:val="left" w:pos="6803"/>
+        </w:tabs>
+        <w:autoSpaceDE w:val="0"/>
+        <w:autoSpaceDN w:val="0"/>
+        <w:adjustRightInd w:val="0"/>
+        <w:rPr>
+          <w:rFonts w:ascii="Helvetica" w:hAnsi="Helvetica" w:cs="Helvetica"/>
+          <w:sz w:val="22"/>
+          <w:szCs w:val="22"/>
         </w:rPr>
       </w:pPr>
       <w:proofErr w:type="spellStart"/>
@@ -2605,7 +2557,6 @@
           <w:rFonts w:ascii="Helvetica" w:hAnsi="Helvetica" w:cs="Helvetica"/>
           <w:sz w:val="22"/>
           <w:szCs w:val="22"/>
-          <w:lang w:val="en-GB"/>
         </w:rPr>
         <w:t>submit.addEventListener</w:t>
       </w:r>
@@ -2616,46 +2567,43 @@
           <w:rFonts w:ascii="Helvetica" w:hAnsi="Helvetica" w:cs="Helvetica"/>
           <w:sz w:val="22"/>
           <w:szCs w:val="22"/>
-          <w:lang w:val="en-GB"/>
-        </w:rPr>
-        <w:t>("click", function () {</w:t>
-      </w:r>
-    </w:p>
-    <w:p>
-      <w:pPr>
-        <w:tabs>
-          <w:tab w:val="left" w:pos="566"/>
-          <w:tab w:val="left" w:pos="1133"/>
-          <w:tab w:val="left" w:pos="1700"/>
-          <w:tab w:val="left" w:pos="2267"/>
-          <w:tab w:val="left" w:pos="2834"/>
-          <w:tab w:val="left" w:pos="3401"/>
-          <w:tab w:val="left" w:pos="3968"/>
-          <w:tab w:val="left" w:pos="4535"/>
-          <w:tab w:val="left" w:pos="5102"/>
-          <w:tab w:val="left" w:pos="5669"/>
-          <w:tab w:val="left" w:pos="6236"/>
-          <w:tab w:val="left" w:pos="6803"/>
-        </w:tabs>
-        <w:autoSpaceDE w:val="0"/>
-        <w:autoSpaceDN w:val="0"/>
-        <w:adjustRightInd w:val="0"/>
-        <w:rPr>
-          <w:rFonts w:ascii="Helvetica" w:hAnsi="Helvetica" w:cs="Helvetica"/>
-          <w:sz w:val="22"/>
-          <w:szCs w:val="22"/>
-          <w:lang w:val="en-GB"/>
-        </w:rPr>
-      </w:pPr>
-      <w:r>
-        <w:rPr>
-          <w:rFonts w:ascii="Helvetica" w:hAnsi="Helvetica" w:cs="Helvetica"/>
-          <w:sz w:val="22"/>
-          <w:szCs w:val="22"/>
-          <w:lang w:val="en-GB"/>
+        </w:rPr>
+        <w:t>("click", function () {</w:t>
+      </w:r>
+    </w:p>
+    <w:p>
+      <w:pPr>
+        <w:tabs>
+          <w:tab w:val="left" w:pos="566"/>
+          <w:tab w:val="left" w:pos="1133"/>
+          <w:tab w:val="left" w:pos="1700"/>
+          <w:tab w:val="left" w:pos="2267"/>
+          <w:tab w:val="left" w:pos="2834"/>
+          <w:tab w:val="left" w:pos="3401"/>
+          <w:tab w:val="left" w:pos="3968"/>
+          <w:tab w:val="left" w:pos="4535"/>
+          <w:tab w:val="left" w:pos="5102"/>
+          <w:tab w:val="left" w:pos="5669"/>
+          <w:tab w:val="left" w:pos="6236"/>
+          <w:tab w:val="left" w:pos="6803"/>
+        </w:tabs>
+        <w:autoSpaceDE w:val="0"/>
+        <w:autoSpaceDN w:val="0"/>
+        <w:adjustRightInd w:val="0"/>
+        <w:rPr>
+          <w:rFonts w:ascii="Helvetica" w:hAnsi="Helvetica" w:cs="Helvetica"/>
+          <w:sz w:val="22"/>
+          <w:szCs w:val="22"/>
+        </w:rPr>
+      </w:pPr>
+      <w:r>
+        <w:rPr>
+          <w:rFonts w:ascii="Helvetica" w:hAnsi="Helvetica" w:cs="Helvetica"/>
+          <w:sz w:val="22"/>
+          <w:szCs w:val="22"/>
         </w:rPr>
         <w:lastRenderedPageBreak/>
-        <w:t xml:space="preserve">  var </w:t>
+        <w:t>  var </w:t>
       </w:r>
       <w:proofErr w:type="spellStart"/>
       <w:r>
@@ -2663,7 +2611,6 @@
           <w:rFonts w:ascii="Helvetica" w:hAnsi="Helvetica" w:cs="Helvetica"/>
           <w:sz w:val="22"/>
           <w:szCs w:val="22"/>
-          <w:lang w:val="en-GB"/>
         </w:rPr>
         <w:t>employeeId</w:t>
       </w:r>
@@ -2673,9 +2620,8 @@
           <w:rFonts w:ascii="Helvetica" w:hAnsi="Helvetica" w:cs="Helvetica"/>
           <w:sz w:val="22"/>
           <w:szCs w:val="22"/>
-          <w:lang w:val="en-GB"/>
-        </w:rPr>
-        <w:t xml:space="preserve"> = </w:t>
+        </w:rPr>
+        <w:t> = </w:t>
       </w:r>
       <w:proofErr w:type="spellStart"/>
       <w:proofErr w:type="gramStart"/>
@@ -2684,7 +2630,6 @@
           <w:rFonts w:ascii="Helvetica" w:hAnsi="Helvetica" w:cs="Helvetica"/>
           <w:sz w:val="22"/>
           <w:szCs w:val="22"/>
-          <w:lang w:val="en-GB"/>
         </w:rPr>
         <w:t>document.getElementById</w:t>
       </w:r>
@@ -2695,7 +2640,6 @@
           <w:rFonts w:ascii="Helvetica" w:hAnsi="Helvetica" w:cs="Helvetica"/>
           <w:sz w:val="22"/>
           <w:szCs w:val="22"/>
-          <w:lang w:val="en-GB"/>
         </w:rPr>
         <w:t>("</w:t>
       </w:r>
@@ -2705,7 +2649,6 @@
           <w:rFonts w:ascii="Helvetica" w:hAnsi="Helvetica" w:cs="Helvetica"/>
           <w:sz w:val="22"/>
           <w:szCs w:val="22"/>
-          <w:lang w:val="en-GB"/>
         </w:rPr>
         <w:t>employeeId</w:t>
       </w:r>
@@ -2715,7 +2658,6 @@
           <w:rFonts w:ascii="Helvetica" w:hAnsi="Helvetica" w:cs="Helvetica"/>
           <w:sz w:val="22"/>
           <w:szCs w:val="22"/>
-          <w:lang w:val="en-GB"/>
         </w:rPr>
         <w:t>").value;</w:t>
       </w:r>
@@ -2743,17 +2685,15 @@
           <w:rFonts w:ascii="Helvetica" w:hAnsi="Helvetica" w:cs="Helvetica"/>
           <w:sz w:val="22"/>
           <w:szCs w:val="22"/>
-          <w:lang w:val="en-GB"/>
-        </w:rPr>
-      </w:pPr>
-      <w:r>
-        <w:rPr>
-          <w:rFonts w:ascii="Helvetica" w:hAnsi="Helvetica" w:cs="Helvetica"/>
-          <w:sz w:val="22"/>
-          <w:szCs w:val="22"/>
-          <w:lang w:val="en-GB"/>
-        </w:rPr>
-        <w:t xml:space="preserve">  var </w:t>
+        </w:rPr>
+      </w:pPr>
+      <w:r>
+        <w:rPr>
+          <w:rFonts w:ascii="Helvetica" w:hAnsi="Helvetica" w:cs="Helvetica"/>
+          <w:sz w:val="22"/>
+          <w:szCs w:val="22"/>
+        </w:rPr>
+        <w:t>  var </w:t>
       </w:r>
       <w:proofErr w:type="spellStart"/>
       <w:r>
@@ -2761,7 +2701,6 @@
           <w:rFonts w:ascii="Helvetica" w:hAnsi="Helvetica" w:cs="Helvetica"/>
           <w:sz w:val="22"/>
           <w:szCs w:val="22"/>
-          <w:lang w:val="en-GB"/>
         </w:rPr>
         <w:t>startTime</w:t>
       </w:r>
@@ -2771,9 +2710,8 @@
           <w:rFonts w:ascii="Helvetica" w:hAnsi="Helvetica" w:cs="Helvetica"/>
           <w:sz w:val="22"/>
           <w:szCs w:val="22"/>
-          <w:lang w:val="en-GB"/>
-        </w:rPr>
-        <w:t xml:space="preserve"> = </w:t>
+        </w:rPr>
+        <w:t> = </w:t>
       </w:r>
       <w:proofErr w:type="spellStart"/>
       <w:proofErr w:type="gramStart"/>
@@ -2782,7 +2720,6 @@
           <w:rFonts w:ascii="Helvetica" w:hAnsi="Helvetica" w:cs="Helvetica"/>
           <w:sz w:val="22"/>
           <w:szCs w:val="22"/>
-          <w:lang w:val="en-GB"/>
         </w:rPr>
         <w:t>document.getElementById</w:t>
       </w:r>
@@ -2793,7 +2730,6 @@
           <w:rFonts w:ascii="Helvetica" w:hAnsi="Helvetica" w:cs="Helvetica"/>
           <w:sz w:val="22"/>
           <w:szCs w:val="22"/>
-          <w:lang w:val="en-GB"/>
         </w:rPr>
         <w:t>("</w:t>
       </w:r>
@@ -2803,7 +2739,6 @@
           <w:rFonts w:ascii="Helvetica" w:hAnsi="Helvetica" w:cs="Helvetica"/>
           <w:sz w:val="22"/>
           <w:szCs w:val="22"/>
-          <w:lang w:val="en-GB"/>
         </w:rPr>
         <w:t>startTime</w:t>
       </w:r>
@@ -2813,7 +2748,6 @@
           <w:rFonts w:ascii="Helvetica" w:hAnsi="Helvetica" w:cs="Helvetica"/>
           <w:sz w:val="22"/>
           <w:szCs w:val="22"/>
-          <w:lang w:val="en-GB"/>
         </w:rPr>
         <w:t>").value;</w:t>
       </w:r>
@@ -2841,17 +2775,15 @@
           <w:rFonts w:ascii="Helvetica" w:hAnsi="Helvetica" w:cs="Helvetica"/>
           <w:sz w:val="22"/>
           <w:szCs w:val="22"/>
-          <w:lang w:val="en-GB"/>
-        </w:rPr>
-      </w:pPr>
-      <w:r>
-        <w:rPr>
-          <w:rFonts w:ascii="Helvetica" w:hAnsi="Helvetica" w:cs="Helvetica"/>
-          <w:sz w:val="22"/>
-          <w:szCs w:val="22"/>
-          <w:lang w:val="en-GB"/>
-        </w:rPr>
-        <w:t xml:space="preserve">  var </w:t>
+        </w:rPr>
+      </w:pPr>
+      <w:r>
+        <w:rPr>
+          <w:rFonts w:ascii="Helvetica" w:hAnsi="Helvetica" w:cs="Helvetica"/>
+          <w:sz w:val="22"/>
+          <w:szCs w:val="22"/>
+        </w:rPr>
+        <w:t>  var </w:t>
       </w:r>
       <w:proofErr w:type="spellStart"/>
       <w:r>
@@ -2859,7 +2791,6 @@
           <w:rFonts w:ascii="Helvetica" w:hAnsi="Helvetica" w:cs="Helvetica"/>
           <w:sz w:val="22"/>
           <w:szCs w:val="22"/>
-          <w:lang w:val="en-GB"/>
         </w:rPr>
         <w:t>endTime</w:t>
       </w:r>
@@ -2869,9 +2800,8 @@
           <w:rFonts w:ascii="Helvetica" w:hAnsi="Helvetica" w:cs="Helvetica"/>
           <w:sz w:val="22"/>
           <w:szCs w:val="22"/>
-          <w:lang w:val="en-GB"/>
-        </w:rPr>
-        <w:t xml:space="preserve"> = </w:t>
+        </w:rPr>
+        <w:t> = </w:t>
       </w:r>
       <w:proofErr w:type="spellStart"/>
       <w:proofErr w:type="gramStart"/>
@@ -2880,7 +2810,6 @@
           <w:rFonts w:ascii="Helvetica" w:hAnsi="Helvetica" w:cs="Helvetica"/>
           <w:sz w:val="22"/>
           <w:szCs w:val="22"/>
-          <w:lang w:val="en-GB"/>
         </w:rPr>
         <w:t>document.getElementById</w:t>
       </w:r>
@@ -2891,7 +2820,6 @@
           <w:rFonts w:ascii="Helvetica" w:hAnsi="Helvetica" w:cs="Helvetica"/>
           <w:sz w:val="22"/>
           <w:szCs w:val="22"/>
-          <w:lang w:val="en-GB"/>
         </w:rPr>
         <w:t>("</w:t>
       </w:r>
@@ -2901,7 +2829,6 @@
           <w:rFonts w:ascii="Helvetica" w:hAnsi="Helvetica" w:cs="Helvetica"/>
           <w:sz w:val="22"/>
           <w:szCs w:val="22"/>
-          <w:lang w:val="en-GB"/>
         </w:rPr>
         <w:t>endTime</w:t>
       </w:r>
@@ -2911,7 +2838,6 @@
           <w:rFonts w:ascii="Helvetica" w:hAnsi="Helvetica" w:cs="Helvetica"/>
           <w:sz w:val="22"/>
           <w:szCs w:val="22"/>
-          <w:lang w:val="en-GB"/>
         </w:rPr>
         <w:t>").value;</w:t>
       </w:r>
@@ -2939,80 +2865,75 @@
           <w:rFonts w:ascii="Helvetica" w:hAnsi="Helvetica" w:cs="Helvetica"/>
           <w:sz w:val="22"/>
           <w:szCs w:val="22"/>
-          <w:lang w:val="en-GB"/>
-        </w:rPr>
-      </w:pPr>
-    </w:p>
-    <w:p>
-      <w:pPr>
-        <w:tabs>
-          <w:tab w:val="left" w:pos="566"/>
-          <w:tab w:val="left" w:pos="1133"/>
-          <w:tab w:val="left" w:pos="1700"/>
-          <w:tab w:val="left" w:pos="2267"/>
-          <w:tab w:val="left" w:pos="2834"/>
-          <w:tab w:val="left" w:pos="3401"/>
-          <w:tab w:val="left" w:pos="3968"/>
-          <w:tab w:val="left" w:pos="4535"/>
-          <w:tab w:val="left" w:pos="5102"/>
-          <w:tab w:val="left" w:pos="5669"/>
-          <w:tab w:val="left" w:pos="6236"/>
-          <w:tab w:val="left" w:pos="6803"/>
-        </w:tabs>
-        <w:autoSpaceDE w:val="0"/>
-        <w:autoSpaceDN w:val="0"/>
-        <w:adjustRightInd w:val="0"/>
-        <w:rPr>
-          <w:rFonts w:ascii="Helvetica" w:hAnsi="Helvetica" w:cs="Helvetica"/>
-          <w:sz w:val="22"/>
-          <w:szCs w:val="22"/>
-          <w:lang w:val="en-GB"/>
-        </w:rPr>
-      </w:pPr>
-      <w:r>
-        <w:rPr>
-          <w:rFonts w:ascii="Helvetica" w:hAnsi="Helvetica" w:cs="Helvetica"/>
-          <w:sz w:val="22"/>
-          <w:szCs w:val="22"/>
-          <w:lang w:val="en-GB"/>
-        </w:rPr>
-        <w:t xml:space="preserve">  function checkRoster1() {</w:t>
-      </w:r>
-    </w:p>
-    <w:p>
-      <w:pPr>
-        <w:tabs>
-          <w:tab w:val="left" w:pos="566"/>
-          <w:tab w:val="left" w:pos="1133"/>
-          <w:tab w:val="left" w:pos="1700"/>
-          <w:tab w:val="left" w:pos="2267"/>
-          <w:tab w:val="left" w:pos="2834"/>
-          <w:tab w:val="left" w:pos="3401"/>
-          <w:tab w:val="left" w:pos="3968"/>
-          <w:tab w:val="left" w:pos="4535"/>
-          <w:tab w:val="left" w:pos="5102"/>
-          <w:tab w:val="left" w:pos="5669"/>
-          <w:tab w:val="left" w:pos="6236"/>
-          <w:tab w:val="left" w:pos="6803"/>
-        </w:tabs>
-        <w:autoSpaceDE w:val="0"/>
-        <w:autoSpaceDN w:val="0"/>
-        <w:adjustRightInd w:val="0"/>
-        <w:rPr>
-          <w:rFonts w:ascii="Helvetica" w:hAnsi="Helvetica" w:cs="Helvetica"/>
-          <w:sz w:val="22"/>
-          <w:szCs w:val="22"/>
-          <w:lang w:val="en-GB"/>
-        </w:rPr>
-      </w:pPr>
-      <w:r>
-        <w:rPr>
-          <w:rFonts w:ascii="Helvetica" w:hAnsi="Helvetica" w:cs="Helvetica"/>
-          <w:sz w:val="22"/>
-          <w:szCs w:val="22"/>
-          <w:lang w:val="en-GB"/>
-        </w:rPr>
-        <w:t xml:space="preserve">    return objRoster1.employee == </w:t>
+        </w:rPr>
+      </w:pPr>
+    </w:p>
+    <w:p>
+      <w:pPr>
+        <w:tabs>
+          <w:tab w:val="left" w:pos="566"/>
+          <w:tab w:val="left" w:pos="1133"/>
+          <w:tab w:val="left" w:pos="1700"/>
+          <w:tab w:val="left" w:pos="2267"/>
+          <w:tab w:val="left" w:pos="2834"/>
+          <w:tab w:val="left" w:pos="3401"/>
+          <w:tab w:val="left" w:pos="3968"/>
+          <w:tab w:val="left" w:pos="4535"/>
+          <w:tab w:val="left" w:pos="5102"/>
+          <w:tab w:val="left" w:pos="5669"/>
+          <w:tab w:val="left" w:pos="6236"/>
+          <w:tab w:val="left" w:pos="6803"/>
+        </w:tabs>
+        <w:autoSpaceDE w:val="0"/>
+        <w:autoSpaceDN w:val="0"/>
+        <w:adjustRightInd w:val="0"/>
+        <w:rPr>
+          <w:rFonts w:ascii="Helvetica" w:hAnsi="Helvetica" w:cs="Helvetica"/>
+          <w:sz w:val="22"/>
+          <w:szCs w:val="22"/>
+        </w:rPr>
+      </w:pPr>
+      <w:r>
+        <w:rPr>
+          <w:rFonts w:ascii="Helvetica" w:hAnsi="Helvetica" w:cs="Helvetica"/>
+          <w:sz w:val="22"/>
+          <w:szCs w:val="22"/>
+        </w:rPr>
+        <w:t>  function checkRoster1() {</w:t>
+      </w:r>
+    </w:p>
+    <w:p>
+      <w:pPr>
+        <w:tabs>
+          <w:tab w:val="left" w:pos="566"/>
+          <w:tab w:val="left" w:pos="1133"/>
+          <w:tab w:val="left" w:pos="1700"/>
+          <w:tab w:val="left" w:pos="2267"/>
+          <w:tab w:val="left" w:pos="2834"/>
+          <w:tab w:val="left" w:pos="3401"/>
+          <w:tab w:val="left" w:pos="3968"/>
+          <w:tab w:val="left" w:pos="4535"/>
+          <w:tab w:val="left" w:pos="5102"/>
+          <w:tab w:val="left" w:pos="5669"/>
+          <w:tab w:val="left" w:pos="6236"/>
+          <w:tab w:val="left" w:pos="6803"/>
+        </w:tabs>
+        <w:autoSpaceDE w:val="0"/>
+        <w:autoSpaceDN w:val="0"/>
+        <w:adjustRightInd w:val="0"/>
+        <w:rPr>
+          <w:rFonts w:ascii="Helvetica" w:hAnsi="Helvetica" w:cs="Helvetica"/>
+          <w:sz w:val="22"/>
+          <w:szCs w:val="22"/>
+        </w:rPr>
+      </w:pPr>
+      <w:r>
+        <w:rPr>
+          <w:rFonts w:ascii="Helvetica" w:hAnsi="Helvetica" w:cs="Helvetica"/>
+          <w:sz w:val="22"/>
+          <w:szCs w:val="22"/>
+        </w:rPr>
+        <w:t>    return objRoster1.employee == </w:t>
       </w:r>
       <w:proofErr w:type="spellStart"/>
       <w:r>
@@ -3020,7 +2941,6 @@
           <w:rFonts w:ascii="Helvetica" w:hAnsi="Helvetica" w:cs="Helvetica"/>
           <w:sz w:val="22"/>
           <w:szCs w:val="22"/>
-          <w:lang w:val="en-GB"/>
         </w:rPr>
         <w:t>employeeId</w:t>
       </w:r>
@@ -3030,45 +2950,42 @@
           <w:rFonts w:ascii="Helvetica" w:hAnsi="Helvetica" w:cs="Helvetica"/>
           <w:sz w:val="22"/>
           <w:szCs w:val="22"/>
-          <w:lang w:val="en-GB"/>
-        </w:rPr>
-        <w:t xml:space="preserve"> &amp;&amp; </w:t>
-      </w:r>
-    </w:p>
-    <w:p>
-      <w:pPr>
-        <w:tabs>
-          <w:tab w:val="left" w:pos="566"/>
-          <w:tab w:val="left" w:pos="1133"/>
-          <w:tab w:val="left" w:pos="1700"/>
-          <w:tab w:val="left" w:pos="2267"/>
-          <w:tab w:val="left" w:pos="2834"/>
-          <w:tab w:val="left" w:pos="3401"/>
-          <w:tab w:val="left" w:pos="3968"/>
-          <w:tab w:val="left" w:pos="4535"/>
-          <w:tab w:val="left" w:pos="5102"/>
-          <w:tab w:val="left" w:pos="5669"/>
-          <w:tab w:val="left" w:pos="6236"/>
-          <w:tab w:val="left" w:pos="6803"/>
-        </w:tabs>
-        <w:autoSpaceDE w:val="0"/>
-        <w:autoSpaceDN w:val="0"/>
-        <w:adjustRightInd w:val="0"/>
-        <w:rPr>
-          <w:rFonts w:ascii="Helvetica" w:hAnsi="Helvetica" w:cs="Helvetica"/>
-          <w:sz w:val="22"/>
-          <w:szCs w:val="22"/>
-          <w:lang w:val="en-GB"/>
-        </w:rPr>
-      </w:pPr>
-      <w:r>
-        <w:rPr>
-          <w:rFonts w:ascii="Helvetica" w:hAnsi="Helvetica" w:cs="Helvetica"/>
-          <w:sz w:val="22"/>
-          <w:szCs w:val="22"/>
-          <w:lang w:val="en-GB"/>
-        </w:rPr>
-        <w:t xml:space="preserve">      objRoster1.starttime &lt;= </w:t>
+        </w:rPr>
+        <w:t> &amp;&amp; </w:t>
+      </w:r>
+    </w:p>
+    <w:p>
+      <w:pPr>
+        <w:tabs>
+          <w:tab w:val="left" w:pos="566"/>
+          <w:tab w:val="left" w:pos="1133"/>
+          <w:tab w:val="left" w:pos="1700"/>
+          <w:tab w:val="left" w:pos="2267"/>
+          <w:tab w:val="left" w:pos="2834"/>
+          <w:tab w:val="left" w:pos="3401"/>
+          <w:tab w:val="left" w:pos="3968"/>
+          <w:tab w:val="left" w:pos="4535"/>
+          <w:tab w:val="left" w:pos="5102"/>
+          <w:tab w:val="left" w:pos="5669"/>
+          <w:tab w:val="left" w:pos="6236"/>
+          <w:tab w:val="left" w:pos="6803"/>
+        </w:tabs>
+        <w:autoSpaceDE w:val="0"/>
+        <w:autoSpaceDN w:val="0"/>
+        <w:adjustRightInd w:val="0"/>
+        <w:rPr>
+          <w:rFonts w:ascii="Helvetica" w:hAnsi="Helvetica" w:cs="Helvetica"/>
+          <w:sz w:val="22"/>
+          <w:szCs w:val="22"/>
+        </w:rPr>
+      </w:pPr>
+      <w:r>
+        <w:rPr>
+          <w:rFonts w:ascii="Helvetica" w:hAnsi="Helvetica" w:cs="Helvetica"/>
+          <w:sz w:val="22"/>
+          <w:szCs w:val="22"/>
+        </w:rPr>
+        <w:t>      objRoster1.starttime &gt;= </w:t>
       </w:r>
       <w:proofErr w:type="spellStart"/>
       <w:r>
@@ -3076,7 +2993,6 @@
           <w:rFonts w:ascii="Helvetica" w:hAnsi="Helvetica" w:cs="Helvetica"/>
           <w:sz w:val="22"/>
           <w:szCs w:val="22"/>
-          <w:lang w:val="en-GB"/>
         </w:rPr>
         <w:t>startTime</w:t>
       </w:r>
@@ -3086,45 +3002,42 @@
           <w:rFonts w:ascii="Helvetica" w:hAnsi="Helvetica" w:cs="Helvetica"/>
           <w:sz w:val="22"/>
           <w:szCs w:val="22"/>
-          <w:lang w:val="en-GB"/>
-        </w:rPr>
-        <w:t xml:space="preserve"> &amp;&amp; </w:t>
-      </w:r>
-    </w:p>
-    <w:p>
-      <w:pPr>
-        <w:tabs>
-          <w:tab w:val="left" w:pos="566"/>
-          <w:tab w:val="left" w:pos="1133"/>
-          <w:tab w:val="left" w:pos="1700"/>
-          <w:tab w:val="left" w:pos="2267"/>
-          <w:tab w:val="left" w:pos="2834"/>
-          <w:tab w:val="left" w:pos="3401"/>
-          <w:tab w:val="left" w:pos="3968"/>
-          <w:tab w:val="left" w:pos="4535"/>
-          <w:tab w:val="left" w:pos="5102"/>
-          <w:tab w:val="left" w:pos="5669"/>
-          <w:tab w:val="left" w:pos="6236"/>
-          <w:tab w:val="left" w:pos="6803"/>
-        </w:tabs>
-        <w:autoSpaceDE w:val="0"/>
-        <w:autoSpaceDN w:val="0"/>
-        <w:adjustRightInd w:val="0"/>
-        <w:rPr>
-          <w:rFonts w:ascii="Helvetica" w:hAnsi="Helvetica" w:cs="Helvetica"/>
-          <w:sz w:val="22"/>
-          <w:szCs w:val="22"/>
-          <w:lang w:val="en-GB"/>
-        </w:rPr>
-      </w:pPr>
-      <w:r>
-        <w:rPr>
-          <w:rFonts w:ascii="Helvetica" w:hAnsi="Helvetica" w:cs="Helvetica"/>
-          <w:sz w:val="22"/>
-          <w:szCs w:val="22"/>
-          <w:lang w:val="en-GB"/>
-        </w:rPr>
-        <w:t xml:space="preserve">      objRoster1.endtime &gt;= </w:t>
+        </w:rPr>
+        <w:t> &amp;&amp; </w:t>
+      </w:r>
+    </w:p>
+    <w:p>
+      <w:pPr>
+        <w:tabs>
+          <w:tab w:val="left" w:pos="566"/>
+          <w:tab w:val="left" w:pos="1133"/>
+          <w:tab w:val="left" w:pos="1700"/>
+          <w:tab w:val="left" w:pos="2267"/>
+          <w:tab w:val="left" w:pos="2834"/>
+          <w:tab w:val="left" w:pos="3401"/>
+          <w:tab w:val="left" w:pos="3968"/>
+          <w:tab w:val="left" w:pos="4535"/>
+          <w:tab w:val="left" w:pos="5102"/>
+          <w:tab w:val="left" w:pos="5669"/>
+          <w:tab w:val="left" w:pos="6236"/>
+          <w:tab w:val="left" w:pos="6803"/>
+        </w:tabs>
+        <w:autoSpaceDE w:val="0"/>
+        <w:autoSpaceDN w:val="0"/>
+        <w:adjustRightInd w:val="0"/>
+        <w:rPr>
+          <w:rFonts w:ascii="Helvetica" w:hAnsi="Helvetica" w:cs="Helvetica"/>
+          <w:sz w:val="22"/>
+          <w:szCs w:val="22"/>
+        </w:rPr>
+      </w:pPr>
+      <w:r>
+        <w:rPr>
+          <w:rFonts w:ascii="Helvetica" w:hAnsi="Helvetica" w:cs="Helvetica"/>
+          <w:sz w:val="22"/>
+          <w:szCs w:val="22"/>
+        </w:rPr>
+        <w:t>      objRoster1.starttime &lt;= </w:t>
       </w:r>
       <w:proofErr w:type="spellStart"/>
       <w:r>
@@ -3132,7 +3045,110 @@
           <w:rFonts w:ascii="Helvetica" w:hAnsi="Helvetica" w:cs="Helvetica"/>
           <w:sz w:val="22"/>
           <w:szCs w:val="22"/>
-          <w:lang w:val="en-GB"/>
+        </w:rPr>
+        <w:t>endTime</w:t>
+      </w:r>
+      <w:proofErr w:type="spellEnd"/>
+      <w:r>
+        <w:rPr>
+          <w:rFonts w:ascii="Helvetica" w:hAnsi="Helvetica" w:cs="Helvetica"/>
+          <w:sz w:val="22"/>
+          <w:szCs w:val="22"/>
+        </w:rPr>
+        <w:t> ||</w:t>
+      </w:r>
+    </w:p>
+    <w:p>
+      <w:pPr>
+        <w:tabs>
+          <w:tab w:val="left" w:pos="566"/>
+          <w:tab w:val="left" w:pos="1133"/>
+          <w:tab w:val="left" w:pos="1700"/>
+          <w:tab w:val="left" w:pos="2267"/>
+          <w:tab w:val="left" w:pos="2834"/>
+          <w:tab w:val="left" w:pos="3401"/>
+          <w:tab w:val="left" w:pos="3968"/>
+          <w:tab w:val="left" w:pos="4535"/>
+          <w:tab w:val="left" w:pos="5102"/>
+          <w:tab w:val="left" w:pos="5669"/>
+          <w:tab w:val="left" w:pos="6236"/>
+          <w:tab w:val="left" w:pos="6803"/>
+        </w:tabs>
+        <w:autoSpaceDE w:val="0"/>
+        <w:autoSpaceDN w:val="0"/>
+        <w:adjustRightInd w:val="0"/>
+        <w:rPr>
+          <w:rFonts w:ascii="Helvetica" w:hAnsi="Helvetica" w:cs="Helvetica"/>
+          <w:sz w:val="22"/>
+          <w:szCs w:val="22"/>
+        </w:rPr>
+      </w:pPr>
+      <w:r>
+        <w:rPr>
+          <w:rFonts w:ascii="Helvetica" w:hAnsi="Helvetica" w:cs="Helvetica"/>
+          <w:sz w:val="22"/>
+          <w:szCs w:val="22"/>
+        </w:rPr>
+        <w:t>      objRoster1.employee == </w:t>
+      </w:r>
+      <w:proofErr w:type="spellStart"/>
+      <w:r>
+        <w:rPr>
+          <w:rFonts w:ascii="Helvetica" w:hAnsi="Helvetica" w:cs="Helvetica"/>
+          <w:sz w:val="22"/>
+          <w:szCs w:val="22"/>
+        </w:rPr>
+        <w:t>employeeId</w:t>
+      </w:r>
+      <w:proofErr w:type="spellEnd"/>
+      <w:r>
+        <w:rPr>
+          <w:rFonts w:ascii="Helvetica" w:hAnsi="Helvetica" w:cs="Helvetica"/>
+          <w:sz w:val="22"/>
+          <w:szCs w:val="22"/>
+        </w:rPr>
+        <w:t> &amp;&amp; </w:t>
+      </w:r>
+    </w:p>
+    <w:p>
+      <w:pPr>
+        <w:tabs>
+          <w:tab w:val="left" w:pos="566"/>
+          <w:tab w:val="left" w:pos="1133"/>
+          <w:tab w:val="left" w:pos="1700"/>
+          <w:tab w:val="left" w:pos="2267"/>
+          <w:tab w:val="left" w:pos="2834"/>
+          <w:tab w:val="left" w:pos="3401"/>
+          <w:tab w:val="left" w:pos="3968"/>
+          <w:tab w:val="left" w:pos="4535"/>
+          <w:tab w:val="left" w:pos="5102"/>
+          <w:tab w:val="left" w:pos="5669"/>
+          <w:tab w:val="left" w:pos="6236"/>
+          <w:tab w:val="left" w:pos="6803"/>
+        </w:tabs>
+        <w:autoSpaceDE w:val="0"/>
+        <w:autoSpaceDN w:val="0"/>
+        <w:adjustRightInd w:val="0"/>
+        <w:rPr>
+          <w:rFonts w:ascii="Helvetica" w:hAnsi="Helvetica" w:cs="Helvetica"/>
+          <w:sz w:val="22"/>
+          <w:szCs w:val="22"/>
+        </w:rPr>
+      </w:pPr>
+      <w:r>
+        <w:rPr>
+          <w:rFonts w:ascii="Helvetica" w:hAnsi="Helvetica" w:cs="Helvetica"/>
+          <w:sz w:val="22"/>
+          <w:szCs w:val="22"/>
+        </w:rPr>
+        <w:t>      </w:t>
+      </w:r>
+      <w:proofErr w:type="spellStart"/>
+      <w:r>
+        <w:rPr>
+          <w:rFonts w:ascii="Helvetica" w:hAnsi="Helvetica" w:cs="Helvetica"/>
+          <w:sz w:val="22"/>
+          <w:szCs w:val="22"/>
         </w:rPr>
         <w:t>startTime</w:t>
       </w:r>
@@ -3142,45 +3158,42 @@
           <w:rFonts w:ascii="Helvetica" w:hAnsi="Helvetica" w:cs="Helvetica"/>
           <w:sz w:val="22"/>
           <w:szCs w:val="22"/>
-          <w:lang w:val="en-GB"/>
-        </w:rPr>
-        <w:t xml:space="preserve"> ||</w:t>
-      </w:r>
-    </w:p>
-    <w:p>
-      <w:pPr>
-        <w:tabs>
-          <w:tab w:val="left" w:pos="566"/>
-          <w:tab w:val="left" w:pos="1133"/>
-          <w:tab w:val="left" w:pos="1700"/>
-          <w:tab w:val="left" w:pos="2267"/>
-          <w:tab w:val="left" w:pos="2834"/>
-          <w:tab w:val="left" w:pos="3401"/>
-          <w:tab w:val="left" w:pos="3968"/>
-          <w:tab w:val="left" w:pos="4535"/>
-          <w:tab w:val="left" w:pos="5102"/>
-          <w:tab w:val="left" w:pos="5669"/>
-          <w:tab w:val="left" w:pos="6236"/>
-          <w:tab w:val="left" w:pos="6803"/>
-        </w:tabs>
-        <w:autoSpaceDE w:val="0"/>
-        <w:autoSpaceDN w:val="0"/>
-        <w:adjustRightInd w:val="0"/>
-        <w:rPr>
-          <w:rFonts w:ascii="Helvetica" w:hAnsi="Helvetica" w:cs="Helvetica"/>
-          <w:sz w:val="22"/>
-          <w:szCs w:val="22"/>
-          <w:lang w:val="en-GB"/>
-        </w:rPr>
-      </w:pPr>
-      <w:r>
-        <w:rPr>
-          <w:rFonts w:ascii="Helvetica" w:hAnsi="Helvetica" w:cs="Helvetica"/>
-          <w:sz w:val="22"/>
-          <w:szCs w:val="22"/>
-          <w:lang w:val="en-GB"/>
-        </w:rPr>
-        <w:t xml:space="preserve">      objRoster1.employee == </w:t>
+        </w:rPr>
+        <w:t> &gt;= objRoster1.starttime &amp;&amp; </w:t>
+      </w:r>
+    </w:p>
+    <w:p>
+      <w:pPr>
+        <w:tabs>
+          <w:tab w:val="left" w:pos="566"/>
+          <w:tab w:val="left" w:pos="1133"/>
+          <w:tab w:val="left" w:pos="1700"/>
+          <w:tab w:val="left" w:pos="2267"/>
+          <w:tab w:val="left" w:pos="2834"/>
+          <w:tab w:val="left" w:pos="3401"/>
+          <w:tab w:val="left" w:pos="3968"/>
+          <w:tab w:val="left" w:pos="4535"/>
+          <w:tab w:val="left" w:pos="5102"/>
+          <w:tab w:val="left" w:pos="5669"/>
+          <w:tab w:val="left" w:pos="6236"/>
+          <w:tab w:val="left" w:pos="6803"/>
+        </w:tabs>
+        <w:autoSpaceDE w:val="0"/>
+        <w:autoSpaceDN w:val="0"/>
+        <w:adjustRightInd w:val="0"/>
+        <w:rPr>
+          <w:rFonts w:ascii="Helvetica" w:hAnsi="Helvetica" w:cs="Helvetica"/>
+          <w:sz w:val="22"/>
+          <w:szCs w:val="22"/>
+        </w:rPr>
+      </w:pPr>
+      <w:r>
+        <w:rPr>
+          <w:rFonts w:ascii="Helvetica" w:hAnsi="Helvetica" w:cs="Helvetica"/>
+          <w:sz w:val="22"/>
+          <w:szCs w:val="22"/>
+        </w:rPr>
+        <w:t>      </w:t>
       </w:r>
       <w:proofErr w:type="spellStart"/>
       <w:r>
@@ -3188,7 +3201,152 @@
           <w:rFonts w:ascii="Helvetica" w:hAnsi="Helvetica" w:cs="Helvetica"/>
           <w:sz w:val="22"/>
           <w:szCs w:val="22"/>
-          <w:lang w:val="en-GB"/>
+        </w:rPr>
+        <w:t>startTime</w:t>
+      </w:r>
+      <w:proofErr w:type="spellEnd"/>
+      <w:r>
+        <w:rPr>
+          <w:rFonts w:ascii="Helvetica" w:hAnsi="Helvetica" w:cs="Helvetica"/>
+          <w:sz w:val="22"/>
+          <w:szCs w:val="22"/>
+        </w:rPr>
+        <w:t> &lt;= objRoster1.endtime</w:t>
+      </w:r>
+    </w:p>
+    <w:p>
+      <w:pPr>
+        <w:tabs>
+          <w:tab w:val="left" w:pos="566"/>
+          <w:tab w:val="left" w:pos="1133"/>
+          <w:tab w:val="left" w:pos="1700"/>
+          <w:tab w:val="left" w:pos="2267"/>
+          <w:tab w:val="left" w:pos="2834"/>
+          <w:tab w:val="left" w:pos="3401"/>
+          <w:tab w:val="left" w:pos="3968"/>
+          <w:tab w:val="left" w:pos="4535"/>
+          <w:tab w:val="left" w:pos="5102"/>
+          <w:tab w:val="left" w:pos="5669"/>
+          <w:tab w:val="left" w:pos="6236"/>
+          <w:tab w:val="left" w:pos="6803"/>
+        </w:tabs>
+        <w:autoSpaceDE w:val="0"/>
+        <w:autoSpaceDN w:val="0"/>
+        <w:adjustRightInd w:val="0"/>
+        <w:rPr>
+          <w:rFonts w:ascii="Helvetica" w:hAnsi="Helvetica" w:cs="Helvetica"/>
+          <w:sz w:val="22"/>
+          <w:szCs w:val="22"/>
+        </w:rPr>
+      </w:pPr>
+      <w:r>
+        <w:rPr>
+          <w:rFonts w:ascii="Helvetica" w:hAnsi="Helvetica" w:cs="Helvetica"/>
+          <w:sz w:val="22"/>
+          <w:szCs w:val="22"/>
+        </w:rPr>
+        <w:t>  };</w:t>
+      </w:r>
+    </w:p>
+    <w:p>
+      <w:pPr>
+        <w:tabs>
+          <w:tab w:val="left" w:pos="566"/>
+          <w:tab w:val="left" w:pos="1133"/>
+          <w:tab w:val="left" w:pos="1700"/>
+          <w:tab w:val="left" w:pos="2267"/>
+          <w:tab w:val="left" w:pos="2834"/>
+          <w:tab w:val="left" w:pos="3401"/>
+          <w:tab w:val="left" w:pos="3968"/>
+          <w:tab w:val="left" w:pos="4535"/>
+          <w:tab w:val="left" w:pos="5102"/>
+          <w:tab w:val="left" w:pos="5669"/>
+          <w:tab w:val="left" w:pos="6236"/>
+          <w:tab w:val="left" w:pos="6803"/>
+        </w:tabs>
+        <w:autoSpaceDE w:val="0"/>
+        <w:autoSpaceDN w:val="0"/>
+        <w:adjustRightInd w:val="0"/>
+        <w:rPr>
+          <w:rFonts w:ascii="Helvetica" w:hAnsi="Helvetica" w:cs="Helvetica"/>
+          <w:sz w:val="22"/>
+          <w:szCs w:val="22"/>
+        </w:rPr>
+      </w:pPr>
+    </w:p>
+    <w:p>
+      <w:pPr>
+        <w:tabs>
+          <w:tab w:val="left" w:pos="566"/>
+          <w:tab w:val="left" w:pos="1133"/>
+          <w:tab w:val="left" w:pos="1700"/>
+          <w:tab w:val="left" w:pos="2267"/>
+          <w:tab w:val="left" w:pos="2834"/>
+          <w:tab w:val="left" w:pos="3401"/>
+          <w:tab w:val="left" w:pos="3968"/>
+          <w:tab w:val="left" w:pos="4535"/>
+          <w:tab w:val="left" w:pos="5102"/>
+          <w:tab w:val="left" w:pos="5669"/>
+          <w:tab w:val="left" w:pos="6236"/>
+          <w:tab w:val="left" w:pos="6803"/>
+        </w:tabs>
+        <w:autoSpaceDE w:val="0"/>
+        <w:autoSpaceDN w:val="0"/>
+        <w:adjustRightInd w:val="0"/>
+        <w:rPr>
+          <w:rFonts w:ascii="Helvetica" w:hAnsi="Helvetica" w:cs="Helvetica"/>
+          <w:sz w:val="22"/>
+          <w:szCs w:val="22"/>
+        </w:rPr>
+      </w:pPr>
+      <w:r>
+        <w:rPr>
+          <w:rFonts w:ascii="Helvetica" w:hAnsi="Helvetica" w:cs="Helvetica"/>
+          <w:sz w:val="22"/>
+          <w:szCs w:val="22"/>
+        </w:rPr>
+        <w:t>  function checkRoster2() {</w:t>
+      </w:r>
+    </w:p>
+    <w:p>
+      <w:pPr>
+        <w:tabs>
+          <w:tab w:val="left" w:pos="566"/>
+          <w:tab w:val="left" w:pos="1133"/>
+          <w:tab w:val="left" w:pos="1700"/>
+          <w:tab w:val="left" w:pos="2267"/>
+          <w:tab w:val="left" w:pos="2834"/>
+          <w:tab w:val="left" w:pos="3401"/>
+          <w:tab w:val="left" w:pos="3968"/>
+          <w:tab w:val="left" w:pos="4535"/>
+          <w:tab w:val="left" w:pos="5102"/>
+          <w:tab w:val="left" w:pos="5669"/>
+          <w:tab w:val="left" w:pos="6236"/>
+          <w:tab w:val="left" w:pos="6803"/>
+        </w:tabs>
+        <w:autoSpaceDE w:val="0"/>
+        <w:autoSpaceDN w:val="0"/>
+        <w:adjustRightInd w:val="0"/>
+        <w:rPr>
+          <w:rFonts w:ascii="Helvetica" w:hAnsi="Helvetica" w:cs="Helvetica"/>
+          <w:sz w:val="22"/>
+          <w:szCs w:val="22"/>
+        </w:rPr>
+      </w:pPr>
+      <w:r>
+        <w:rPr>
+          <w:rFonts w:ascii="Helvetica" w:hAnsi="Helvetica" w:cs="Helvetica"/>
+          <w:sz w:val="22"/>
+          <w:szCs w:val="22"/>
+        </w:rPr>
+        <w:t>    return objRoster2.employee == </w:t>
+      </w:r>
+      <w:proofErr w:type="spellStart"/>
+      <w:r>
+        <w:rPr>
+          <w:rFonts w:ascii="Helvetica" w:hAnsi="Helvetica" w:cs="Helvetica"/>
+          <w:sz w:val="22"/>
+          <w:szCs w:val="22"/>
         </w:rPr>
         <w:t>employeeId</w:t>
       </w:r>
@@ -3198,45 +3356,42 @@
           <w:rFonts w:ascii="Helvetica" w:hAnsi="Helvetica" w:cs="Helvetica"/>
           <w:sz w:val="22"/>
           <w:szCs w:val="22"/>
-          <w:lang w:val="en-GB"/>
-        </w:rPr>
-        <w:t xml:space="preserve"> &amp;&amp; </w:t>
-      </w:r>
-    </w:p>
-    <w:p>
-      <w:pPr>
-        <w:tabs>
-          <w:tab w:val="left" w:pos="566"/>
-          <w:tab w:val="left" w:pos="1133"/>
-          <w:tab w:val="left" w:pos="1700"/>
-          <w:tab w:val="left" w:pos="2267"/>
-          <w:tab w:val="left" w:pos="2834"/>
-          <w:tab w:val="left" w:pos="3401"/>
-          <w:tab w:val="left" w:pos="3968"/>
-          <w:tab w:val="left" w:pos="4535"/>
-          <w:tab w:val="left" w:pos="5102"/>
-          <w:tab w:val="left" w:pos="5669"/>
-          <w:tab w:val="left" w:pos="6236"/>
-          <w:tab w:val="left" w:pos="6803"/>
-        </w:tabs>
-        <w:autoSpaceDE w:val="0"/>
-        <w:autoSpaceDN w:val="0"/>
-        <w:adjustRightInd w:val="0"/>
-        <w:rPr>
-          <w:rFonts w:ascii="Helvetica" w:hAnsi="Helvetica" w:cs="Helvetica"/>
-          <w:sz w:val="22"/>
-          <w:szCs w:val="22"/>
-          <w:lang w:val="en-GB"/>
-        </w:rPr>
-      </w:pPr>
-      <w:r>
-        <w:rPr>
-          <w:rFonts w:ascii="Helvetica" w:hAnsi="Helvetica" w:cs="Helvetica"/>
-          <w:sz w:val="22"/>
-          <w:szCs w:val="22"/>
-          <w:lang w:val="en-GB"/>
-        </w:rPr>
-        <w:t xml:space="preserve">      objRoster1.starttime &lt;= </w:t>
+        </w:rPr>
+        <w:t> &amp;&amp; </w:t>
+      </w:r>
+    </w:p>
+    <w:p>
+      <w:pPr>
+        <w:tabs>
+          <w:tab w:val="left" w:pos="566"/>
+          <w:tab w:val="left" w:pos="1133"/>
+          <w:tab w:val="left" w:pos="1700"/>
+          <w:tab w:val="left" w:pos="2267"/>
+          <w:tab w:val="left" w:pos="2834"/>
+          <w:tab w:val="left" w:pos="3401"/>
+          <w:tab w:val="left" w:pos="3968"/>
+          <w:tab w:val="left" w:pos="4535"/>
+          <w:tab w:val="left" w:pos="5102"/>
+          <w:tab w:val="left" w:pos="5669"/>
+          <w:tab w:val="left" w:pos="6236"/>
+          <w:tab w:val="left" w:pos="6803"/>
+        </w:tabs>
+        <w:autoSpaceDE w:val="0"/>
+        <w:autoSpaceDN w:val="0"/>
+        <w:adjustRightInd w:val="0"/>
+        <w:rPr>
+          <w:rFonts w:ascii="Helvetica" w:hAnsi="Helvetica" w:cs="Helvetica"/>
+          <w:sz w:val="22"/>
+          <w:szCs w:val="22"/>
+        </w:rPr>
+      </w:pPr>
+      <w:r>
+        <w:rPr>
+          <w:rFonts w:ascii="Helvetica" w:hAnsi="Helvetica" w:cs="Helvetica"/>
+          <w:sz w:val="22"/>
+          <w:szCs w:val="22"/>
+        </w:rPr>
+        <w:t>      objRoster2.starttime &gt;= </w:t>
       </w:r>
       <w:proofErr w:type="spellStart"/>
       <w:r>
@@ -3244,7 +3399,58 @@
           <w:rFonts w:ascii="Helvetica" w:hAnsi="Helvetica" w:cs="Helvetica"/>
           <w:sz w:val="22"/>
           <w:szCs w:val="22"/>
-          <w:lang w:val="en-GB"/>
+        </w:rPr>
+        <w:t>startTime</w:t>
+      </w:r>
+      <w:proofErr w:type="spellEnd"/>
+      <w:r>
+        <w:rPr>
+          <w:rFonts w:ascii="Helvetica" w:hAnsi="Helvetica" w:cs="Helvetica"/>
+          <w:sz w:val="22"/>
+          <w:szCs w:val="22"/>
+        </w:rPr>
+        <w:t> &amp;&amp; </w:t>
+      </w:r>
+    </w:p>
+    <w:p>
+      <w:pPr>
+        <w:tabs>
+          <w:tab w:val="left" w:pos="566"/>
+          <w:tab w:val="left" w:pos="1133"/>
+          <w:tab w:val="left" w:pos="1700"/>
+          <w:tab w:val="left" w:pos="2267"/>
+          <w:tab w:val="left" w:pos="2834"/>
+          <w:tab w:val="left" w:pos="3401"/>
+          <w:tab w:val="left" w:pos="3968"/>
+          <w:tab w:val="left" w:pos="4535"/>
+          <w:tab w:val="left" w:pos="5102"/>
+          <w:tab w:val="left" w:pos="5669"/>
+          <w:tab w:val="left" w:pos="6236"/>
+          <w:tab w:val="left" w:pos="6803"/>
+        </w:tabs>
+        <w:autoSpaceDE w:val="0"/>
+        <w:autoSpaceDN w:val="0"/>
+        <w:adjustRightInd w:val="0"/>
+        <w:rPr>
+          <w:rFonts w:ascii="Helvetica" w:hAnsi="Helvetica" w:cs="Helvetica"/>
+          <w:sz w:val="22"/>
+          <w:szCs w:val="22"/>
+        </w:rPr>
+      </w:pPr>
+      <w:r>
+        <w:rPr>
+          <w:rFonts w:ascii="Helvetica" w:hAnsi="Helvetica" w:cs="Helvetica"/>
+          <w:sz w:val="22"/>
+          <w:szCs w:val="22"/>
+        </w:rPr>
+        <w:t>      objRoster2.starttime &lt;= </w:t>
+      </w:r>
+      <w:proofErr w:type="spellStart"/>
+      <w:r>
+        <w:rPr>
+          <w:rFonts w:ascii="Helvetica" w:hAnsi="Helvetica" w:cs="Helvetica"/>
+          <w:sz w:val="22"/>
+          <w:szCs w:val="22"/>
         </w:rPr>
         <w:t>endTime</w:t>
       </w:r>
@@ -3254,45 +3460,42 @@
           <w:rFonts w:ascii="Helvetica" w:hAnsi="Helvetica" w:cs="Helvetica"/>
           <w:sz w:val="22"/>
           <w:szCs w:val="22"/>
-          <w:lang w:val="en-GB"/>
-        </w:rPr>
-        <w:t xml:space="preserve"> &amp;&amp; </w:t>
-      </w:r>
-    </w:p>
-    <w:p>
-      <w:pPr>
-        <w:tabs>
-          <w:tab w:val="left" w:pos="566"/>
-          <w:tab w:val="left" w:pos="1133"/>
-          <w:tab w:val="left" w:pos="1700"/>
-          <w:tab w:val="left" w:pos="2267"/>
-          <w:tab w:val="left" w:pos="2834"/>
-          <w:tab w:val="left" w:pos="3401"/>
-          <w:tab w:val="left" w:pos="3968"/>
-          <w:tab w:val="left" w:pos="4535"/>
-          <w:tab w:val="left" w:pos="5102"/>
-          <w:tab w:val="left" w:pos="5669"/>
-          <w:tab w:val="left" w:pos="6236"/>
-          <w:tab w:val="left" w:pos="6803"/>
-        </w:tabs>
-        <w:autoSpaceDE w:val="0"/>
-        <w:autoSpaceDN w:val="0"/>
-        <w:adjustRightInd w:val="0"/>
-        <w:rPr>
-          <w:rFonts w:ascii="Helvetica" w:hAnsi="Helvetica" w:cs="Helvetica"/>
-          <w:sz w:val="22"/>
-          <w:szCs w:val="22"/>
-          <w:lang w:val="en-GB"/>
-        </w:rPr>
-      </w:pPr>
-      <w:r>
-        <w:rPr>
-          <w:rFonts w:ascii="Helvetica" w:hAnsi="Helvetica" w:cs="Helvetica"/>
-          <w:sz w:val="22"/>
-          <w:szCs w:val="22"/>
-          <w:lang w:val="en-GB"/>
-        </w:rPr>
-        <w:t xml:space="preserve">      objRoster1.endtime &gt;= </w:t>
+        </w:rPr>
+        <w:t> ||</w:t>
+      </w:r>
+    </w:p>
+    <w:p>
+      <w:pPr>
+        <w:tabs>
+          <w:tab w:val="left" w:pos="566"/>
+          <w:tab w:val="left" w:pos="1133"/>
+          <w:tab w:val="left" w:pos="1700"/>
+          <w:tab w:val="left" w:pos="2267"/>
+          <w:tab w:val="left" w:pos="2834"/>
+          <w:tab w:val="left" w:pos="3401"/>
+          <w:tab w:val="left" w:pos="3968"/>
+          <w:tab w:val="left" w:pos="4535"/>
+          <w:tab w:val="left" w:pos="5102"/>
+          <w:tab w:val="left" w:pos="5669"/>
+          <w:tab w:val="left" w:pos="6236"/>
+          <w:tab w:val="left" w:pos="6803"/>
+        </w:tabs>
+        <w:autoSpaceDE w:val="0"/>
+        <w:autoSpaceDN w:val="0"/>
+        <w:adjustRightInd w:val="0"/>
+        <w:rPr>
+          <w:rFonts w:ascii="Helvetica" w:hAnsi="Helvetica" w:cs="Helvetica"/>
+          <w:sz w:val="22"/>
+          <w:szCs w:val="22"/>
+        </w:rPr>
+      </w:pPr>
+      <w:r>
+        <w:rPr>
+          <w:rFonts w:ascii="Helvetica" w:hAnsi="Helvetica" w:cs="Helvetica"/>
+          <w:sz w:val="22"/>
+          <w:szCs w:val="22"/>
+        </w:rPr>
+        <w:t>      objRoster2.employee == </w:t>
       </w:r>
       <w:proofErr w:type="spellStart"/>
       <w:r>
@@ -3300,155 +3503,402 @@
           <w:rFonts w:ascii="Helvetica" w:hAnsi="Helvetica" w:cs="Helvetica"/>
           <w:sz w:val="22"/>
           <w:szCs w:val="22"/>
-          <w:lang w:val="en-GB"/>
+        </w:rPr>
+        <w:t>employeeId</w:t>
+      </w:r>
+      <w:proofErr w:type="spellEnd"/>
+      <w:r>
+        <w:rPr>
+          <w:rFonts w:ascii="Helvetica" w:hAnsi="Helvetica" w:cs="Helvetica"/>
+          <w:sz w:val="22"/>
+          <w:szCs w:val="22"/>
+        </w:rPr>
+        <w:t> &amp;&amp; </w:t>
+      </w:r>
+    </w:p>
+    <w:p>
+      <w:pPr>
+        <w:tabs>
+          <w:tab w:val="left" w:pos="566"/>
+          <w:tab w:val="left" w:pos="1133"/>
+          <w:tab w:val="left" w:pos="1700"/>
+          <w:tab w:val="left" w:pos="2267"/>
+          <w:tab w:val="left" w:pos="2834"/>
+          <w:tab w:val="left" w:pos="3401"/>
+          <w:tab w:val="left" w:pos="3968"/>
+          <w:tab w:val="left" w:pos="4535"/>
+          <w:tab w:val="left" w:pos="5102"/>
+          <w:tab w:val="left" w:pos="5669"/>
+          <w:tab w:val="left" w:pos="6236"/>
+          <w:tab w:val="left" w:pos="6803"/>
+        </w:tabs>
+        <w:autoSpaceDE w:val="0"/>
+        <w:autoSpaceDN w:val="0"/>
+        <w:adjustRightInd w:val="0"/>
+        <w:rPr>
+          <w:rFonts w:ascii="Helvetica" w:hAnsi="Helvetica" w:cs="Helvetica"/>
+          <w:sz w:val="22"/>
+          <w:szCs w:val="22"/>
+        </w:rPr>
+      </w:pPr>
+      <w:r>
+        <w:rPr>
+          <w:rFonts w:ascii="Helvetica" w:hAnsi="Helvetica" w:cs="Helvetica"/>
+          <w:sz w:val="22"/>
+          <w:szCs w:val="22"/>
+        </w:rPr>
+        <w:t>      </w:t>
+      </w:r>
+      <w:proofErr w:type="spellStart"/>
+      <w:r>
+        <w:rPr>
+          <w:rFonts w:ascii="Helvetica" w:hAnsi="Helvetica" w:cs="Helvetica"/>
+          <w:sz w:val="22"/>
+          <w:szCs w:val="22"/>
+        </w:rPr>
+        <w:t>startTime</w:t>
+      </w:r>
+      <w:proofErr w:type="spellEnd"/>
+      <w:r>
+        <w:rPr>
+          <w:rFonts w:ascii="Helvetica" w:hAnsi="Helvetica" w:cs="Helvetica"/>
+          <w:sz w:val="22"/>
+          <w:szCs w:val="22"/>
+        </w:rPr>
+        <w:t> &gt;= objRoster2.starttime &amp;&amp; </w:t>
+      </w:r>
+    </w:p>
+    <w:p>
+      <w:pPr>
+        <w:tabs>
+          <w:tab w:val="left" w:pos="566"/>
+          <w:tab w:val="left" w:pos="1133"/>
+          <w:tab w:val="left" w:pos="1700"/>
+          <w:tab w:val="left" w:pos="2267"/>
+          <w:tab w:val="left" w:pos="2834"/>
+          <w:tab w:val="left" w:pos="3401"/>
+          <w:tab w:val="left" w:pos="3968"/>
+          <w:tab w:val="left" w:pos="4535"/>
+          <w:tab w:val="left" w:pos="5102"/>
+          <w:tab w:val="left" w:pos="5669"/>
+          <w:tab w:val="left" w:pos="6236"/>
+          <w:tab w:val="left" w:pos="6803"/>
+        </w:tabs>
+        <w:autoSpaceDE w:val="0"/>
+        <w:autoSpaceDN w:val="0"/>
+        <w:adjustRightInd w:val="0"/>
+        <w:rPr>
+          <w:rFonts w:ascii="Helvetica" w:hAnsi="Helvetica" w:cs="Helvetica"/>
+          <w:sz w:val="22"/>
+          <w:szCs w:val="22"/>
+        </w:rPr>
+      </w:pPr>
+      <w:r>
+        <w:rPr>
+          <w:rFonts w:ascii="Helvetica" w:hAnsi="Helvetica" w:cs="Helvetica"/>
+          <w:sz w:val="22"/>
+          <w:szCs w:val="22"/>
+        </w:rPr>
+        <w:t>      </w:t>
+      </w:r>
+      <w:proofErr w:type="spellStart"/>
+      <w:r>
+        <w:rPr>
+          <w:rFonts w:ascii="Helvetica" w:hAnsi="Helvetica" w:cs="Helvetica"/>
+          <w:sz w:val="22"/>
+          <w:szCs w:val="22"/>
+        </w:rPr>
+        <w:t>startTime</w:t>
+      </w:r>
+      <w:proofErr w:type="spellEnd"/>
+      <w:r>
+        <w:rPr>
+          <w:rFonts w:ascii="Helvetica" w:hAnsi="Helvetica" w:cs="Helvetica"/>
+          <w:sz w:val="22"/>
+          <w:szCs w:val="22"/>
+        </w:rPr>
+        <w:t> &lt;= objRoster2.endtime</w:t>
+      </w:r>
+      <w:bookmarkStart w:id="0" w:name="_GoBack"/>
+      <w:bookmarkEnd w:id="0"/>
+    </w:p>
+    <w:p>
+      <w:pPr>
+        <w:tabs>
+          <w:tab w:val="left" w:pos="566"/>
+          <w:tab w:val="left" w:pos="1133"/>
+          <w:tab w:val="left" w:pos="1700"/>
+          <w:tab w:val="left" w:pos="2267"/>
+          <w:tab w:val="left" w:pos="2834"/>
+          <w:tab w:val="left" w:pos="3401"/>
+          <w:tab w:val="left" w:pos="3968"/>
+          <w:tab w:val="left" w:pos="4535"/>
+          <w:tab w:val="left" w:pos="5102"/>
+          <w:tab w:val="left" w:pos="5669"/>
+          <w:tab w:val="left" w:pos="6236"/>
+          <w:tab w:val="left" w:pos="6803"/>
+        </w:tabs>
+        <w:autoSpaceDE w:val="0"/>
+        <w:autoSpaceDN w:val="0"/>
+        <w:adjustRightInd w:val="0"/>
+        <w:rPr>
+          <w:rFonts w:ascii="Helvetica" w:hAnsi="Helvetica" w:cs="Helvetica"/>
+          <w:sz w:val="22"/>
+          <w:szCs w:val="22"/>
+        </w:rPr>
+      </w:pPr>
+      <w:r>
+        <w:rPr>
+          <w:rFonts w:ascii="Helvetica" w:hAnsi="Helvetica" w:cs="Helvetica"/>
+          <w:sz w:val="22"/>
+          <w:szCs w:val="22"/>
+        </w:rPr>
+        <w:t>  }</w:t>
+      </w:r>
+    </w:p>
+    <w:p>
+      <w:pPr>
+        <w:tabs>
+          <w:tab w:val="left" w:pos="566"/>
+          <w:tab w:val="left" w:pos="1133"/>
+          <w:tab w:val="left" w:pos="1700"/>
+          <w:tab w:val="left" w:pos="2267"/>
+          <w:tab w:val="left" w:pos="2834"/>
+          <w:tab w:val="left" w:pos="3401"/>
+          <w:tab w:val="left" w:pos="3968"/>
+          <w:tab w:val="left" w:pos="4535"/>
+          <w:tab w:val="left" w:pos="5102"/>
+          <w:tab w:val="left" w:pos="5669"/>
+          <w:tab w:val="left" w:pos="6236"/>
+          <w:tab w:val="left" w:pos="6803"/>
+        </w:tabs>
+        <w:autoSpaceDE w:val="0"/>
+        <w:autoSpaceDN w:val="0"/>
+        <w:adjustRightInd w:val="0"/>
+        <w:rPr>
+          <w:rFonts w:ascii="Helvetica" w:hAnsi="Helvetica" w:cs="Helvetica"/>
+          <w:sz w:val="22"/>
+          <w:szCs w:val="22"/>
+        </w:rPr>
+      </w:pPr>
+    </w:p>
+    <w:p>
+      <w:pPr>
+        <w:tabs>
+          <w:tab w:val="left" w:pos="566"/>
+          <w:tab w:val="left" w:pos="1133"/>
+          <w:tab w:val="left" w:pos="1700"/>
+          <w:tab w:val="left" w:pos="2267"/>
+          <w:tab w:val="left" w:pos="2834"/>
+          <w:tab w:val="left" w:pos="3401"/>
+          <w:tab w:val="left" w:pos="3968"/>
+          <w:tab w:val="left" w:pos="4535"/>
+          <w:tab w:val="left" w:pos="5102"/>
+          <w:tab w:val="left" w:pos="5669"/>
+          <w:tab w:val="left" w:pos="6236"/>
+          <w:tab w:val="left" w:pos="6803"/>
+        </w:tabs>
+        <w:autoSpaceDE w:val="0"/>
+        <w:autoSpaceDN w:val="0"/>
+        <w:adjustRightInd w:val="0"/>
+        <w:rPr>
+          <w:rFonts w:ascii="Helvetica" w:hAnsi="Helvetica" w:cs="Helvetica"/>
+          <w:sz w:val="22"/>
+          <w:szCs w:val="22"/>
+        </w:rPr>
+      </w:pPr>
+      <w:r>
+        <w:rPr>
+          <w:rFonts w:ascii="Helvetica" w:hAnsi="Helvetica" w:cs="Helvetica"/>
+          <w:sz w:val="22"/>
+          <w:szCs w:val="22"/>
+        </w:rPr>
+        <w:t>  if (</w:t>
+      </w:r>
+      <w:proofErr w:type="spellStart"/>
+      <w:r>
+        <w:rPr>
+          <w:rFonts w:ascii="Helvetica" w:hAnsi="Helvetica" w:cs="Helvetica"/>
+          <w:sz w:val="22"/>
+          <w:szCs w:val="22"/>
+        </w:rPr>
+        <w:t>employeeId</w:t>
+      </w:r>
+      <w:proofErr w:type="spellEnd"/>
+      <w:r>
+        <w:rPr>
+          <w:rFonts w:ascii="Helvetica" w:hAnsi="Helvetica" w:cs="Helvetica"/>
+          <w:sz w:val="22"/>
+          <w:szCs w:val="22"/>
+        </w:rPr>
+        <w:t> == "" || </w:t>
+      </w:r>
+      <w:proofErr w:type="spellStart"/>
+      <w:r>
+        <w:rPr>
+          <w:rFonts w:ascii="Helvetica" w:hAnsi="Helvetica" w:cs="Helvetica"/>
+          <w:sz w:val="22"/>
+          <w:szCs w:val="22"/>
+        </w:rPr>
+        <w:t>startTime</w:t>
+      </w:r>
+      <w:proofErr w:type="spellEnd"/>
+      <w:r>
+        <w:rPr>
+          <w:rFonts w:ascii="Helvetica" w:hAnsi="Helvetica" w:cs="Helvetica"/>
+          <w:sz w:val="22"/>
+          <w:szCs w:val="22"/>
+        </w:rPr>
+        <w:t> == "" || </w:t>
+      </w:r>
+      <w:proofErr w:type="spellStart"/>
+      <w:r>
+        <w:rPr>
+          <w:rFonts w:ascii="Helvetica" w:hAnsi="Helvetica" w:cs="Helvetica"/>
+          <w:sz w:val="22"/>
+          <w:szCs w:val="22"/>
         </w:rPr>
         <w:t>endTime</w:t>
       </w:r>
       <w:proofErr w:type="spellEnd"/>
-    </w:p>
-    <w:p>
-      <w:pPr>
-        <w:tabs>
-          <w:tab w:val="left" w:pos="566"/>
-          <w:tab w:val="left" w:pos="1133"/>
-          <w:tab w:val="left" w:pos="1700"/>
-          <w:tab w:val="left" w:pos="2267"/>
-          <w:tab w:val="left" w:pos="2834"/>
-          <w:tab w:val="left" w:pos="3401"/>
-          <w:tab w:val="left" w:pos="3968"/>
-          <w:tab w:val="left" w:pos="4535"/>
-          <w:tab w:val="left" w:pos="5102"/>
-          <w:tab w:val="left" w:pos="5669"/>
-          <w:tab w:val="left" w:pos="6236"/>
-          <w:tab w:val="left" w:pos="6803"/>
-        </w:tabs>
-        <w:autoSpaceDE w:val="0"/>
-        <w:autoSpaceDN w:val="0"/>
-        <w:adjustRightInd w:val="0"/>
-        <w:rPr>
-          <w:rFonts w:ascii="Helvetica" w:hAnsi="Helvetica" w:cs="Helvetica"/>
-          <w:sz w:val="22"/>
-          <w:szCs w:val="22"/>
-          <w:lang w:val="en-GB"/>
-        </w:rPr>
-      </w:pPr>
-      <w:r>
-        <w:rPr>
-          <w:rFonts w:ascii="Helvetica" w:hAnsi="Helvetica" w:cs="Helvetica"/>
-          <w:sz w:val="22"/>
-          <w:szCs w:val="22"/>
-          <w:lang w:val="en-GB"/>
-        </w:rPr>
-        <w:t xml:space="preserve">  };</w:t>
-      </w:r>
-    </w:p>
-    <w:p>
-      <w:pPr>
-        <w:tabs>
-          <w:tab w:val="left" w:pos="566"/>
-          <w:tab w:val="left" w:pos="1133"/>
-          <w:tab w:val="left" w:pos="1700"/>
-          <w:tab w:val="left" w:pos="2267"/>
-          <w:tab w:val="left" w:pos="2834"/>
-          <w:tab w:val="left" w:pos="3401"/>
-          <w:tab w:val="left" w:pos="3968"/>
-          <w:tab w:val="left" w:pos="4535"/>
-          <w:tab w:val="left" w:pos="5102"/>
-          <w:tab w:val="left" w:pos="5669"/>
-          <w:tab w:val="left" w:pos="6236"/>
-          <w:tab w:val="left" w:pos="6803"/>
-        </w:tabs>
-        <w:autoSpaceDE w:val="0"/>
-        <w:autoSpaceDN w:val="0"/>
-        <w:adjustRightInd w:val="0"/>
-        <w:rPr>
-          <w:rFonts w:ascii="Helvetica" w:hAnsi="Helvetica" w:cs="Helvetica"/>
-          <w:sz w:val="22"/>
-          <w:szCs w:val="22"/>
-          <w:lang w:val="en-GB"/>
-        </w:rPr>
-      </w:pPr>
-    </w:p>
-    <w:p>
-      <w:pPr>
-        <w:tabs>
-          <w:tab w:val="left" w:pos="566"/>
-          <w:tab w:val="left" w:pos="1133"/>
-          <w:tab w:val="left" w:pos="1700"/>
-          <w:tab w:val="left" w:pos="2267"/>
-          <w:tab w:val="left" w:pos="2834"/>
-          <w:tab w:val="left" w:pos="3401"/>
-          <w:tab w:val="left" w:pos="3968"/>
-          <w:tab w:val="left" w:pos="4535"/>
-          <w:tab w:val="left" w:pos="5102"/>
-          <w:tab w:val="left" w:pos="5669"/>
-          <w:tab w:val="left" w:pos="6236"/>
-          <w:tab w:val="left" w:pos="6803"/>
-        </w:tabs>
-        <w:autoSpaceDE w:val="0"/>
-        <w:autoSpaceDN w:val="0"/>
-        <w:adjustRightInd w:val="0"/>
-        <w:rPr>
-          <w:rFonts w:ascii="Helvetica" w:hAnsi="Helvetica" w:cs="Helvetica"/>
-          <w:sz w:val="22"/>
-          <w:szCs w:val="22"/>
-          <w:lang w:val="en-GB"/>
-        </w:rPr>
-      </w:pPr>
-      <w:r>
-        <w:rPr>
-          <w:rFonts w:ascii="Helvetica" w:hAnsi="Helvetica" w:cs="Helvetica"/>
-          <w:sz w:val="22"/>
-          <w:szCs w:val="22"/>
-          <w:lang w:val="en-GB"/>
-        </w:rPr>
-        <w:t xml:space="preserve">  function checkRoster2() {</w:t>
-      </w:r>
-    </w:p>
-    <w:p>
-      <w:pPr>
-        <w:tabs>
-          <w:tab w:val="left" w:pos="566"/>
-          <w:tab w:val="left" w:pos="1133"/>
-          <w:tab w:val="left" w:pos="1700"/>
-          <w:tab w:val="left" w:pos="2267"/>
-          <w:tab w:val="left" w:pos="2834"/>
-          <w:tab w:val="left" w:pos="3401"/>
-          <w:tab w:val="left" w:pos="3968"/>
-          <w:tab w:val="left" w:pos="4535"/>
-          <w:tab w:val="left" w:pos="5102"/>
-          <w:tab w:val="left" w:pos="5669"/>
-          <w:tab w:val="left" w:pos="6236"/>
-          <w:tab w:val="left" w:pos="6803"/>
-        </w:tabs>
-        <w:autoSpaceDE w:val="0"/>
-        <w:autoSpaceDN w:val="0"/>
-        <w:adjustRightInd w:val="0"/>
-        <w:rPr>
-          <w:rFonts w:ascii="Helvetica" w:hAnsi="Helvetica" w:cs="Helvetica"/>
-          <w:sz w:val="22"/>
-          <w:szCs w:val="22"/>
-          <w:lang w:val="en-GB"/>
-        </w:rPr>
-      </w:pPr>
-      <w:r>
-        <w:rPr>
-          <w:rFonts w:ascii="Helvetica" w:hAnsi="Helvetica" w:cs="Helvetica"/>
-          <w:sz w:val="22"/>
-          <w:szCs w:val="22"/>
-          <w:lang w:val="en-GB"/>
-        </w:rPr>
-        <w:t xml:space="preserve">    return objRoster2.employee == </w:t>
+      <w:r>
+        <w:rPr>
+          <w:rFonts w:ascii="Helvetica" w:hAnsi="Helvetica" w:cs="Helvetica"/>
+          <w:sz w:val="22"/>
+          <w:szCs w:val="22"/>
+        </w:rPr>
+        <w:t> == "") {</w:t>
+      </w:r>
+    </w:p>
+    <w:p>
+      <w:pPr>
+        <w:tabs>
+          <w:tab w:val="left" w:pos="566"/>
+          <w:tab w:val="left" w:pos="1133"/>
+          <w:tab w:val="left" w:pos="1700"/>
+          <w:tab w:val="left" w:pos="2267"/>
+          <w:tab w:val="left" w:pos="2834"/>
+          <w:tab w:val="left" w:pos="3401"/>
+          <w:tab w:val="left" w:pos="3968"/>
+          <w:tab w:val="left" w:pos="4535"/>
+          <w:tab w:val="left" w:pos="5102"/>
+          <w:tab w:val="left" w:pos="5669"/>
+          <w:tab w:val="left" w:pos="6236"/>
+          <w:tab w:val="left" w:pos="6803"/>
+        </w:tabs>
+        <w:autoSpaceDE w:val="0"/>
+        <w:autoSpaceDN w:val="0"/>
+        <w:adjustRightInd w:val="0"/>
+        <w:rPr>
+          <w:rFonts w:ascii="Helvetica" w:hAnsi="Helvetica" w:cs="Helvetica"/>
+          <w:sz w:val="22"/>
+          <w:szCs w:val="22"/>
+        </w:rPr>
+      </w:pPr>
+      <w:r>
+        <w:rPr>
+          <w:rFonts w:ascii="Helvetica" w:hAnsi="Helvetica" w:cs="Helvetica"/>
+          <w:sz w:val="22"/>
+          <w:szCs w:val="22"/>
+        </w:rPr>
+        <w:t>    </w:t>
+      </w:r>
+      <w:proofErr w:type="gramStart"/>
+      <w:r>
+        <w:rPr>
+          <w:rFonts w:ascii="Helvetica" w:hAnsi="Helvetica" w:cs="Helvetica"/>
+          <w:sz w:val="22"/>
+          <w:szCs w:val="22"/>
+        </w:rPr>
+        <w:t>alert(</w:t>
+      </w:r>
+      <w:proofErr w:type="gramEnd"/>
+      <w:r>
+        <w:rPr>
+          <w:rFonts w:ascii="Helvetica" w:hAnsi="Helvetica" w:cs="Helvetica"/>
+          <w:sz w:val="22"/>
+          <w:szCs w:val="22"/>
+        </w:rPr>
+        <w:t>"Please, fill all the fields.");</w:t>
+      </w:r>
+    </w:p>
+    <w:p>
+      <w:pPr>
+        <w:tabs>
+          <w:tab w:val="left" w:pos="566"/>
+          <w:tab w:val="left" w:pos="1133"/>
+          <w:tab w:val="left" w:pos="1700"/>
+          <w:tab w:val="left" w:pos="2267"/>
+          <w:tab w:val="left" w:pos="2834"/>
+          <w:tab w:val="left" w:pos="3401"/>
+          <w:tab w:val="left" w:pos="3968"/>
+          <w:tab w:val="left" w:pos="4535"/>
+          <w:tab w:val="left" w:pos="5102"/>
+          <w:tab w:val="left" w:pos="5669"/>
+          <w:tab w:val="left" w:pos="6236"/>
+          <w:tab w:val="left" w:pos="6803"/>
+        </w:tabs>
+        <w:autoSpaceDE w:val="0"/>
+        <w:autoSpaceDN w:val="0"/>
+        <w:adjustRightInd w:val="0"/>
+        <w:rPr>
+          <w:rFonts w:ascii="Helvetica" w:hAnsi="Helvetica" w:cs="Helvetica"/>
+          <w:sz w:val="22"/>
+          <w:szCs w:val="22"/>
+        </w:rPr>
+      </w:pPr>
+    </w:p>
+    <w:p>
+      <w:pPr>
+        <w:tabs>
+          <w:tab w:val="left" w:pos="566"/>
+          <w:tab w:val="left" w:pos="1133"/>
+          <w:tab w:val="left" w:pos="1700"/>
+          <w:tab w:val="left" w:pos="2267"/>
+          <w:tab w:val="left" w:pos="2834"/>
+          <w:tab w:val="left" w:pos="3401"/>
+          <w:tab w:val="left" w:pos="3968"/>
+          <w:tab w:val="left" w:pos="4535"/>
+          <w:tab w:val="left" w:pos="5102"/>
+          <w:tab w:val="left" w:pos="5669"/>
+          <w:tab w:val="left" w:pos="6236"/>
+          <w:tab w:val="left" w:pos="6803"/>
+        </w:tabs>
+        <w:autoSpaceDE w:val="0"/>
+        <w:autoSpaceDN w:val="0"/>
+        <w:adjustRightInd w:val="0"/>
+        <w:rPr>
+          <w:rFonts w:ascii="Helvetica" w:hAnsi="Helvetica" w:cs="Helvetica"/>
+          <w:sz w:val="22"/>
+          <w:szCs w:val="22"/>
+        </w:rPr>
+      </w:pPr>
+      <w:r>
+        <w:rPr>
+          <w:rFonts w:ascii="Helvetica" w:hAnsi="Helvetica" w:cs="Helvetica"/>
+          <w:sz w:val="22"/>
+          <w:szCs w:val="22"/>
+        </w:rPr>
+        <w:t>  } else if (</w:t>
       </w:r>
       <w:proofErr w:type="spellStart"/>
       <w:r>
         <w:rPr>
           <w:rFonts w:ascii="Helvetica" w:hAnsi="Helvetica" w:cs="Helvetica"/>
-          <w:sz w:val="22"/>
-          <w:szCs w:val="22"/>
-          <w:lang w:val="en-GB"/>
-        </w:rPr>
-        <w:t>employeeId</w:t>
+          <w:i/>
+          <w:iCs/>
+          <w:sz w:val="22"/>
+          <w:szCs w:val="22"/>
+        </w:rPr>
+        <w:t>Object</w:t>
+      </w:r>
+      <w:r>
+        <w:rPr>
+          <w:rFonts w:ascii="Helvetica" w:hAnsi="Helvetica" w:cs="Helvetica"/>
+          <w:sz w:val="22"/>
+          <w:szCs w:val="22"/>
+        </w:rPr>
+        <w:t>.keys</w:t>
       </w:r>
       <w:proofErr w:type="spellEnd"/>
       <w:r>
@@ -3456,55 +3906,157 @@
           <w:rFonts w:ascii="Helvetica" w:hAnsi="Helvetica" w:cs="Helvetica"/>
           <w:sz w:val="22"/>
           <w:szCs w:val="22"/>
-          <w:lang w:val="en-GB"/>
-        </w:rPr>
-        <w:t xml:space="preserve"> &amp;&amp; </w:t>
-      </w:r>
-    </w:p>
-    <w:p>
-      <w:pPr>
-        <w:tabs>
-          <w:tab w:val="left" w:pos="566"/>
-          <w:tab w:val="left" w:pos="1133"/>
-          <w:tab w:val="left" w:pos="1700"/>
-          <w:tab w:val="left" w:pos="2267"/>
-          <w:tab w:val="left" w:pos="2834"/>
-          <w:tab w:val="left" w:pos="3401"/>
-          <w:tab w:val="left" w:pos="3968"/>
-          <w:tab w:val="left" w:pos="4535"/>
-          <w:tab w:val="left" w:pos="5102"/>
-          <w:tab w:val="left" w:pos="5669"/>
-          <w:tab w:val="left" w:pos="6236"/>
-          <w:tab w:val="left" w:pos="6803"/>
-        </w:tabs>
-        <w:autoSpaceDE w:val="0"/>
-        <w:autoSpaceDN w:val="0"/>
-        <w:adjustRightInd w:val="0"/>
-        <w:rPr>
-          <w:rFonts w:ascii="Helvetica" w:hAnsi="Helvetica" w:cs="Helvetica"/>
-          <w:sz w:val="22"/>
-          <w:szCs w:val="22"/>
-          <w:lang w:val="en-GB"/>
-        </w:rPr>
-      </w:pPr>
-      <w:r>
-        <w:rPr>
-          <w:rFonts w:ascii="Helvetica" w:hAnsi="Helvetica" w:cs="Helvetica"/>
-          <w:sz w:val="22"/>
-          <w:szCs w:val="22"/>
-          <w:lang w:val="en-GB"/>
-        </w:rPr>
-        <w:t xml:space="preserve">      objRoster2.starttime &lt;= </w:t>
+        </w:rPr>
+        <w:t>(objRoster1</w:t>
+      </w:r>
+      <w:proofErr w:type="gramStart"/>
+      <w:r>
+        <w:rPr>
+          <w:rFonts w:ascii="Helvetica" w:hAnsi="Helvetica" w:cs="Helvetica"/>
+          <w:sz w:val="22"/>
+          <w:szCs w:val="22"/>
+        </w:rPr>
+        <w:t>).some</w:t>
+      </w:r>
+      <w:proofErr w:type="gramEnd"/>
+      <w:r>
+        <w:rPr>
+          <w:rFonts w:ascii="Helvetica" w:hAnsi="Helvetica" w:cs="Helvetica"/>
+          <w:sz w:val="22"/>
+          <w:szCs w:val="22"/>
+        </w:rPr>
+        <w:t>(checkRoster1)) {</w:t>
+      </w:r>
+    </w:p>
+    <w:p>
+      <w:pPr>
+        <w:tabs>
+          <w:tab w:val="left" w:pos="566"/>
+          <w:tab w:val="left" w:pos="1133"/>
+          <w:tab w:val="left" w:pos="1700"/>
+          <w:tab w:val="left" w:pos="2267"/>
+          <w:tab w:val="left" w:pos="2834"/>
+          <w:tab w:val="left" w:pos="3401"/>
+          <w:tab w:val="left" w:pos="3968"/>
+          <w:tab w:val="left" w:pos="4535"/>
+          <w:tab w:val="left" w:pos="5102"/>
+          <w:tab w:val="left" w:pos="5669"/>
+          <w:tab w:val="left" w:pos="6236"/>
+          <w:tab w:val="left" w:pos="6803"/>
+        </w:tabs>
+        <w:autoSpaceDE w:val="0"/>
+        <w:autoSpaceDN w:val="0"/>
+        <w:adjustRightInd w:val="0"/>
+        <w:rPr>
+          <w:rFonts w:ascii="Helvetica" w:hAnsi="Helvetica" w:cs="Helvetica"/>
+          <w:sz w:val="22"/>
+          <w:szCs w:val="22"/>
+        </w:rPr>
+      </w:pPr>
+      <w:r>
+        <w:rPr>
+          <w:rFonts w:ascii="Helvetica" w:hAnsi="Helvetica" w:cs="Helvetica"/>
+          <w:sz w:val="22"/>
+          <w:szCs w:val="22"/>
+        </w:rPr>
+        <w:t>    </w:t>
+      </w:r>
+      <w:proofErr w:type="gramStart"/>
+      <w:r>
+        <w:rPr>
+          <w:rFonts w:ascii="Helvetica" w:hAnsi="Helvetica" w:cs="Helvetica"/>
+          <w:sz w:val="22"/>
+          <w:szCs w:val="22"/>
+        </w:rPr>
+        <w:t>alert(</w:t>
+      </w:r>
+      <w:proofErr w:type="gramEnd"/>
+      <w:r>
+        <w:rPr>
+          <w:rFonts w:ascii="Helvetica" w:hAnsi="Helvetica" w:cs="Helvetica"/>
+          <w:sz w:val="22"/>
+          <w:szCs w:val="22"/>
+        </w:rPr>
+        <w:t>"Employee is already allocated for this date and time on Roaster 1.");</w:t>
+      </w:r>
+    </w:p>
+    <w:p>
+      <w:pPr>
+        <w:tabs>
+          <w:tab w:val="left" w:pos="566"/>
+          <w:tab w:val="left" w:pos="1133"/>
+          <w:tab w:val="left" w:pos="1700"/>
+          <w:tab w:val="left" w:pos="2267"/>
+          <w:tab w:val="left" w:pos="2834"/>
+          <w:tab w:val="left" w:pos="3401"/>
+          <w:tab w:val="left" w:pos="3968"/>
+          <w:tab w:val="left" w:pos="4535"/>
+          <w:tab w:val="left" w:pos="5102"/>
+          <w:tab w:val="left" w:pos="5669"/>
+          <w:tab w:val="left" w:pos="6236"/>
+          <w:tab w:val="left" w:pos="6803"/>
+        </w:tabs>
+        <w:autoSpaceDE w:val="0"/>
+        <w:autoSpaceDN w:val="0"/>
+        <w:adjustRightInd w:val="0"/>
+        <w:rPr>
+          <w:rFonts w:ascii="Helvetica" w:hAnsi="Helvetica" w:cs="Helvetica"/>
+          <w:sz w:val="22"/>
+          <w:szCs w:val="22"/>
+        </w:rPr>
+      </w:pPr>
+    </w:p>
+    <w:p>
+      <w:pPr>
+        <w:tabs>
+          <w:tab w:val="left" w:pos="566"/>
+          <w:tab w:val="left" w:pos="1133"/>
+          <w:tab w:val="left" w:pos="1700"/>
+          <w:tab w:val="left" w:pos="2267"/>
+          <w:tab w:val="left" w:pos="2834"/>
+          <w:tab w:val="left" w:pos="3401"/>
+          <w:tab w:val="left" w:pos="3968"/>
+          <w:tab w:val="left" w:pos="4535"/>
+          <w:tab w:val="left" w:pos="5102"/>
+          <w:tab w:val="left" w:pos="5669"/>
+          <w:tab w:val="left" w:pos="6236"/>
+          <w:tab w:val="left" w:pos="6803"/>
+        </w:tabs>
+        <w:autoSpaceDE w:val="0"/>
+        <w:autoSpaceDN w:val="0"/>
+        <w:adjustRightInd w:val="0"/>
+        <w:rPr>
+          <w:rFonts w:ascii="Helvetica" w:hAnsi="Helvetica" w:cs="Helvetica"/>
+          <w:sz w:val="22"/>
+          <w:szCs w:val="22"/>
+        </w:rPr>
+      </w:pPr>
+      <w:r>
+        <w:rPr>
+          <w:rFonts w:ascii="Helvetica" w:hAnsi="Helvetica" w:cs="Helvetica"/>
+          <w:sz w:val="22"/>
+          <w:szCs w:val="22"/>
+        </w:rPr>
+        <w:t>  } else if (</w:t>
       </w:r>
       <w:proofErr w:type="spellStart"/>
       <w:r>
         <w:rPr>
           <w:rFonts w:ascii="Helvetica" w:hAnsi="Helvetica" w:cs="Helvetica"/>
-          <w:sz w:val="22"/>
-          <w:szCs w:val="22"/>
-          <w:lang w:val="en-GB"/>
-        </w:rPr>
-        <w:t>startTime</w:t>
+          <w:i/>
+          <w:iCs/>
+          <w:sz w:val="22"/>
+          <w:szCs w:val="22"/>
+        </w:rPr>
+        <w:t>Object</w:t>
+      </w:r>
+      <w:r>
+        <w:rPr>
+          <w:rFonts w:ascii="Helvetica" w:hAnsi="Helvetica" w:cs="Helvetica"/>
+          <w:sz w:val="22"/>
+          <w:szCs w:val="22"/>
+        </w:rPr>
+        <w:t>.keys</w:t>
       </w:r>
       <w:proofErr w:type="spellEnd"/>
       <w:r>
@@ -3512,419 +4064,8 @@
           <w:rFonts w:ascii="Helvetica" w:hAnsi="Helvetica" w:cs="Helvetica"/>
           <w:sz w:val="22"/>
           <w:szCs w:val="22"/>
-          <w:lang w:val="en-GB"/>
-        </w:rPr>
-        <w:t xml:space="preserve"> &amp;&amp; </w:t>
-      </w:r>
-    </w:p>
-    <w:p>
-      <w:pPr>
-        <w:tabs>
-          <w:tab w:val="left" w:pos="566"/>
-          <w:tab w:val="left" w:pos="1133"/>
-          <w:tab w:val="left" w:pos="1700"/>
-          <w:tab w:val="left" w:pos="2267"/>
-          <w:tab w:val="left" w:pos="2834"/>
-          <w:tab w:val="left" w:pos="3401"/>
-          <w:tab w:val="left" w:pos="3968"/>
-          <w:tab w:val="left" w:pos="4535"/>
-          <w:tab w:val="left" w:pos="5102"/>
-          <w:tab w:val="left" w:pos="5669"/>
-          <w:tab w:val="left" w:pos="6236"/>
-          <w:tab w:val="left" w:pos="6803"/>
-        </w:tabs>
-        <w:autoSpaceDE w:val="0"/>
-        <w:autoSpaceDN w:val="0"/>
-        <w:adjustRightInd w:val="0"/>
-        <w:rPr>
-          <w:rFonts w:ascii="Helvetica" w:hAnsi="Helvetica" w:cs="Helvetica"/>
-          <w:sz w:val="22"/>
-          <w:szCs w:val="22"/>
-          <w:lang w:val="en-GB"/>
-        </w:rPr>
-      </w:pPr>
-      <w:r>
-        <w:rPr>
-          <w:rFonts w:ascii="Helvetica" w:hAnsi="Helvetica" w:cs="Helvetica"/>
-          <w:sz w:val="22"/>
-          <w:szCs w:val="22"/>
-          <w:lang w:val="en-GB"/>
-        </w:rPr>
-        <w:t xml:space="preserve">      objRoster2.endtime &gt;= </w:t>
-      </w:r>
-      <w:proofErr w:type="spellStart"/>
-      <w:r>
-        <w:rPr>
-          <w:rFonts w:ascii="Helvetica" w:hAnsi="Helvetica" w:cs="Helvetica"/>
-          <w:sz w:val="22"/>
-          <w:szCs w:val="22"/>
-          <w:lang w:val="en-GB"/>
-        </w:rPr>
-        <w:t>startTime</w:t>
-      </w:r>
-      <w:proofErr w:type="spellEnd"/>
-      <w:r>
-        <w:rPr>
-          <w:rFonts w:ascii="Helvetica" w:hAnsi="Helvetica" w:cs="Helvetica"/>
-          <w:sz w:val="22"/>
-          <w:szCs w:val="22"/>
-          <w:lang w:val="en-GB"/>
-        </w:rPr>
-        <w:t xml:space="preserve"> ||</w:t>
-      </w:r>
-    </w:p>
-    <w:p>
-      <w:pPr>
-        <w:tabs>
-          <w:tab w:val="left" w:pos="566"/>
-          <w:tab w:val="left" w:pos="1133"/>
-          <w:tab w:val="left" w:pos="1700"/>
-          <w:tab w:val="left" w:pos="2267"/>
-          <w:tab w:val="left" w:pos="2834"/>
-          <w:tab w:val="left" w:pos="3401"/>
-          <w:tab w:val="left" w:pos="3968"/>
-          <w:tab w:val="left" w:pos="4535"/>
-          <w:tab w:val="left" w:pos="5102"/>
-          <w:tab w:val="left" w:pos="5669"/>
-          <w:tab w:val="left" w:pos="6236"/>
-          <w:tab w:val="left" w:pos="6803"/>
-        </w:tabs>
-        <w:autoSpaceDE w:val="0"/>
-        <w:autoSpaceDN w:val="0"/>
-        <w:adjustRightInd w:val="0"/>
-        <w:rPr>
-          <w:rFonts w:ascii="Helvetica" w:hAnsi="Helvetica" w:cs="Helvetica"/>
-          <w:sz w:val="22"/>
-          <w:szCs w:val="22"/>
-          <w:lang w:val="en-GB"/>
-        </w:rPr>
-      </w:pPr>
-      <w:r>
-        <w:rPr>
-          <w:rFonts w:ascii="Helvetica" w:hAnsi="Helvetica" w:cs="Helvetica"/>
-          <w:sz w:val="22"/>
-          <w:szCs w:val="22"/>
-          <w:lang w:val="en-GB"/>
-        </w:rPr>
-        <w:t xml:space="preserve">      objRoster2.employee == </w:t>
-      </w:r>
-      <w:proofErr w:type="spellStart"/>
-      <w:r>
-        <w:rPr>
-          <w:rFonts w:ascii="Helvetica" w:hAnsi="Helvetica" w:cs="Helvetica"/>
-          <w:sz w:val="22"/>
-          <w:szCs w:val="22"/>
-          <w:lang w:val="en-GB"/>
-        </w:rPr>
-        <w:t>employeeId</w:t>
-      </w:r>
-      <w:proofErr w:type="spellEnd"/>
-      <w:r>
-        <w:rPr>
-          <w:rFonts w:ascii="Helvetica" w:hAnsi="Helvetica" w:cs="Helvetica"/>
-          <w:sz w:val="22"/>
-          <w:szCs w:val="22"/>
-          <w:lang w:val="en-GB"/>
-        </w:rPr>
-        <w:t xml:space="preserve"> &amp;&amp; </w:t>
-      </w:r>
-    </w:p>
-    <w:p>
-      <w:pPr>
-        <w:tabs>
-          <w:tab w:val="left" w:pos="566"/>
-          <w:tab w:val="left" w:pos="1133"/>
-          <w:tab w:val="left" w:pos="1700"/>
-          <w:tab w:val="left" w:pos="2267"/>
-          <w:tab w:val="left" w:pos="2834"/>
-          <w:tab w:val="left" w:pos="3401"/>
-          <w:tab w:val="left" w:pos="3968"/>
-          <w:tab w:val="left" w:pos="4535"/>
-          <w:tab w:val="left" w:pos="5102"/>
-          <w:tab w:val="left" w:pos="5669"/>
-          <w:tab w:val="left" w:pos="6236"/>
-          <w:tab w:val="left" w:pos="6803"/>
-        </w:tabs>
-        <w:autoSpaceDE w:val="0"/>
-        <w:autoSpaceDN w:val="0"/>
-        <w:adjustRightInd w:val="0"/>
-        <w:rPr>
-          <w:rFonts w:ascii="Helvetica" w:hAnsi="Helvetica" w:cs="Helvetica"/>
-          <w:sz w:val="22"/>
-          <w:szCs w:val="22"/>
-          <w:lang w:val="en-GB"/>
-        </w:rPr>
-      </w:pPr>
-      <w:r>
-        <w:rPr>
-          <w:rFonts w:ascii="Helvetica" w:hAnsi="Helvetica" w:cs="Helvetica"/>
-          <w:sz w:val="22"/>
-          <w:szCs w:val="22"/>
-          <w:lang w:val="en-GB"/>
-        </w:rPr>
-        <w:t xml:space="preserve">      objRoster2.starttime &lt;= </w:t>
-      </w:r>
-      <w:proofErr w:type="spellStart"/>
-      <w:r>
-        <w:rPr>
-          <w:rFonts w:ascii="Helvetica" w:hAnsi="Helvetica" w:cs="Helvetica"/>
-          <w:sz w:val="22"/>
-          <w:szCs w:val="22"/>
-          <w:lang w:val="en-GB"/>
-        </w:rPr>
-        <w:t>endTime</w:t>
-      </w:r>
-      <w:proofErr w:type="spellEnd"/>
-      <w:r>
-        <w:rPr>
-          <w:rFonts w:ascii="Helvetica" w:hAnsi="Helvetica" w:cs="Helvetica"/>
-          <w:sz w:val="22"/>
-          <w:szCs w:val="22"/>
-          <w:lang w:val="en-GB"/>
-        </w:rPr>
-        <w:t xml:space="preserve"> &amp;&amp; </w:t>
-      </w:r>
-    </w:p>
-    <w:p>
-      <w:pPr>
-        <w:tabs>
-          <w:tab w:val="left" w:pos="566"/>
-          <w:tab w:val="left" w:pos="1133"/>
-          <w:tab w:val="left" w:pos="1700"/>
-          <w:tab w:val="left" w:pos="2267"/>
-          <w:tab w:val="left" w:pos="2834"/>
-          <w:tab w:val="left" w:pos="3401"/>
-          <w:tab w:val="left" w:pos="3968"/>
-          <w:tab w:val="left" w:pos="4535"/>
-          <w:tab w:val="left" w:pos="5102"/>
-          <w:tab w:val="left" w:pos="5669"/>
-          <w:tab w:val="left" w:pos="6236"/>
-          <w:tab w:val="left" w:pos="6803"/>
-        </w:tabs>
-        <w:autoSpaceDE w:val="0"/>
-        <w:autoSpaceDN w:val="0"/>
-        <w:adjustRightInd w:val="0"/>
-        <w:rPr>
-          <w:rFonts w:ascii="Helvetica" w:hAnsi="Helvetica" w:cs="Helvetica"/>
-          <w:sz w:val="22"/>
-          <w:szCs w:val="22"/>
-          <w:lang w:val="en-GB"/>
-        </w:rPr>
-      </w:pPr>
-      <w:r>
-        <w:rPr>
-          <w:rFonts w:ascii="Helvetica" w:hAnsi="Helvetica" w:cs="Helvetica"/>
-          <w:sz w:val="22"/>
-          <w:szCs w:val="22"/>
-          <w:lang w:val="en-GB"/>
-        </w:rPr>
-        <w:t xml:space="preserve">      objRoster2.endtime &gt;= </w:t>
-      </w:r>
-      <w:proofErr w:type="spellStart"/>
-      <w:r>
-        <w:rPr>
-          <w:rFonts w:ascii="Helvetica" w:hAnsi="Helvetica" w:cs="Helvetica"/>
-          <w:sz w:val="22"/>
-          <w:szCs w:val="22"/>
-          <w:lang w:val="en-GB"/>
-        </w:rPr>
-        <w:t>endTime</w:t>
-      </w:r>
-      <w:proofErr w:type="spellEnd"/>
-    </w:p>
-    <w:p>
-      <w:pPr>
-        <w:tabs>
-          <w:tab w:val="left" w:pos="566"/>
-          <w:tab w:val="left" w:pos="1133"/>
-          <w:tab w:val="left" w:pos="1700"/>
-          <w:tab w:val="left" w:pos="2267"/>
-          <w:tab w:val="left" w:pos="2834"/>
-          <w:tab w:val="left" w:pos="3401"/>
-          <w:tab w:val="left" w:pos="3968"/>
-          <w:tab w:val="left" w:pos="4535"/>
-          <w:tab w:val="left" w:pos="5102"/>
-          <w:tab w:val="left" w:pos="5669"/>
-          <w:tab w:val="left" w:pos="6236"/>
-          <w:tab w:val="left" w:pos="6803"/>
-        </w:tabs>
-        <w:autoSpaceDE w:val="0"/>
-        <w:autoSpaceDN w:val="0"/>
-        <w:adjustRightInd w:val="0"/>
-        <w:rPr>
-          <w:rFonts w:ascii="Helvetica" w:hAnsi="Helvetica" w:cs="Helvetica"/>
-          <w:sz w:val="22"/>
-          <w:szCs w:val="22"/>
-          <w:lang w:val="en-GB"/>
-        </w:rPr>
-      </w:pPr>
-      <w:r>
-        <w:rPr>
-          <w:rFonts w:ascii="Helvetica" w:hAnsi="Helvetica" w:cs="Helvetica"/>
-          <w:sz w:val="22"/>
-          <w:szCs w:val="22"/>
-          <w:lang w:val="en-GB"/>
-        </w:rPr>
-        <w:t xml:space="preserve">  }</w:t>
-      </w:r>
-    </w:p>
-    <w:p>
-      <w:pPr>
-        <w:tabs>
-          <w:tab w:val="left" w:pos="566"/>
-          <w:tab w:val="left" w:pos="1133"/>
-          <w:tab w:val="left" w:pos="1700"/>
-          <w:tab w:val="left" w:pos="2267"/>
-          <w:tab w:val="left" w:pos="2834"/>
-          <w:tab w:val="left" w:pos="3401"/>
-          <w:tab w:val="left" w:pos="3968"/>
-          <w:tab w:val="left" w:pos="4535"/>
-          <w:tab w:val="left" w:pos="5102"/>
-          <w:tab w:val="left" w:pos="5669"/>
-          <w:tab w:val="left" w:pos="6236"/>
-          <w:tab w:val="left" w:pos="6803"/>
-        </w:tabs>
-        <w:autoSpaceDE w:val="0"/>
-        <w:autoSpaceDN w:val="0"/>
-        <w:adjustRightInd w:val="0"/>
-        <w:rPr>
-          <w:rFonts w:ascii="Helvetica" w:hAnsi="Helvetica" w:cs="Helvetica"/>
-          <w:sz w:val="22"/>
-          <w:szCs w:val="22"/>
-          <w:lang w:val="en-GB"/>
-        </w:rPr>
-      </w:pPr>
-    </w:p>
-    <w:p>
-      <w:pPr>
-        <w:tabs>
-          <w:tab w:val="left" w:pos="566"/>
-          <w:tab w:val="left" w:pos="1133"/>
-          <w:tab w:val="left" w:pos="1700"/>
-          <w:tab w:val="left" w:pos="2267"/>
-          <w:tab w:val="left" w:pos="2834"/>
-          <w:tab w:val="left" w:pos="3401"/>
-          <w:tab w:val="left" w:pos="3968"/>
-          <w:tab w:val="left" w:pos="4535"/>
-          <w:tab w:val="left" w:pos="5102"/>
-          <w:tab w:val="left" w:pos="5669"/>
-          <w:tab w:val="left" w:pos="6236"/>
-          <w:tab w:val="left" w:pos="6803"/>
-        </w:tabs>
-        <w:autoSpaceDE w:val="0"/>
-        <w:autoSpaceDN w:val="0"/>
-        <w:adjustRightInd w:val="0"/>
-        <w:rPr>
-          <w:rFonts w:ascii="Helvetica" w:hAnsi="Helvetica" w:cs="Helvetica"/>
-          <w:sz w:val="22"/>
-          <w:szCs w:val="22"/>
-          <w:lang w:val="en-GB"/>
-        </w:rPr>
-      </w:pPr>
-      <w:r>
-        <w:rPr>
-          <w:rFonts w:ascii="Helvetica" w:hAnsi="Helvetica" w:cs="Helvetica"/>
-          <w:sz w:val="22"/>
-          <w:szCs w:val="22"/>
-          <w:lang w:val="en-GB"/>
-        </w:rPr>
-        <w:t xml:space="preserve">  if (</w:t>
-      </w:r>
-      <w:proofErr w:type="spellStart"/>
-      <w:r>
-        <w:rPr>
-          <w:rFonts w:ascii="Helvetica" w:hAnsi="Helvetica" w:cs="Helvetica"/>
-          <w:sz w:val="22"/>
-          <w:szCs w:val="22"/>
-          <w:lang w:val="en-GB"/>
-        </w:rPr>
-        <w:t>employeeId</w:t>
-      </w:r>
-      <w:proofErr w:type="spellEnd"/>
-      <w:r>
-        <w:rPr>
-          <w:rFonts w:ascii="Helvetica" w:hAnsi="Helvetica" w:cs="Helvetica"/>
-          <w:sz w:val="22"/>
-          <w:szCs w:val="22"/>
-          <w:lang w:val="en-GB"/>
-        </w:rPr>
-        <w:t xml:space="preserve"> == "" || </w:t>
-      </w:r>
-      <w:proofErr w:type="spellStart"/>
-      <w:r>
-        <w:rPr>
-          <w:rFonts w:ascii="Helvetica" w:hAnsi="Helvetica" w:cs="Helvetica"/>
-          <w:sz w:val="22"/>
-          <w:szCs w:val="22"/>
-          <w:lang w:val="en-GB"/>
-        </w:rPr>
-        <w:t>startTime</w:t>
-      </w:r>
-      <w:proofErr w:type="spellEnd"/>
-      <w:r>
-        <w:rPr>
-          <w:rFonts w:ascii="Helvetica" w:hAnsi="Helvetica" w:cs="Helvetica"/>
-          <w:sz w:val="22"/>
-          <w:szCs w:val="22"/>
-          <w:lang w:val="en-GB"/>
-        </w:rPr>
-        <w:t xml:space="preserve"> == "" || </w:t>
-      </w:r>
-      <w:proofErr w:type="spellStart"/>
-      <w:r>
-        <w:rPr>
-          <w:rFonts w:ascii="Helvetica" w:hAnsi="Helvetica" w:cs="Helvetica"/>
-          <w:sz w:val="22"/>
-          <w:szCs w:val="22"/>
-          <w:lang w:val="en-GB"/>
-        </w:rPr>
-        <w:t>endTime</w:t>
-      </w:r>
-      <w:proofErr w:type="spellEnd"/>
-      <w:r>
-        <w:rPr>
-          <w:rFonts w:ascii="Helvetica" w:hAnsi="Helvetica" w:cs="Helvetica"/>
-          <w:sz w:val="22"/>
-          <w:szCs w:val="22"/>
-          <w:lang w:val="en-GB"/>
-        </w:rPr>
-        <w:t xml:space="preserve"> == "") {</w:t>
-      </w:r>
-    </w:p>
-    <w:p>
-      <w:pPr>
-        <w:tabs>
-          <w:tab w:val="left" w:pos="566"/>
-          <w:tab w:val="left" w:pos="1133"/>
-          <w:tab w:val="left" w:pos="1700"/>
-          <w:tab w:val="left" w:pos="2267"/>
-          <w:tab w:val="left" w:pos="2834"/>
-          <w:tab w:val="left" w:pos="3401"/>
-          <w:tab w:val="left" w:pos="3968"/>
-          <w:tab w:val="left" w:pos="4535"/>
-          <w:tab w:val="left" w:pos="5102"/>
-          <w:tab w:val="left" w:pos="5669"/>
-          <w:tab w:val="left" w:pos="6236"/>
-          <w:tab w:val="left" w:pos="6803"/>
-        </w:tabs>
-        <w:autoSpaceDE w:val="0"/>
-        <w:autoSpaceDN w:val="0"/>
-        <w:adjustRightInd w:val="0"/>
-        <w:rPr>
-          <w:rFonts w:ascii="Helvetica" w:hAnsi="Helvetica" w:cs="Helvetica"/>
-          <w:sz w:val="22"/>
-          <w:szCs w:val="22"/>
-          <w:lang w:val="en-GB"/>
-        </w:rPr>
-      </w:pPr>
-      <w:r>
-        <w:rPr>
-          <w:rFonts w:ascii="Helvetica" w:hAnsi="Helvetica" w:cs="Helvetica"/>
-          <w:sz w:val="22"/>
-          <w:szCs w:val="22"/>
-          <w:lang w:val="en-GB"/>
-        </w:rPr>
-        <w:t xml:space="preserve">    </w:t>
+        </w:rPr>
+        <w:t>(objRoster2</w:t>
       </w:r>
       <w:proofErr w:type="gramStart"/>
       <w:r>
@@ -3932,7 +4073,58 @@
           <w:rFonts w:ascii="Helvetica" w:hAnsi="Helvetica" w:cs="Helvetica"/>
           <w:sz w:val="22"/>
           <w:szCs w:val="22"/>
-          <w:lang w:val="en-GB"/>
+        </w:rPr>
+        <w:t>).some</w:t>
+      </w:r>
+      <w:proofErr w:type="gramEnd"/>
+      <w:r>
+        <w:rPr>
+          <w:rFonts w:ascii="Helvetica" w:hAnsi="Helvetica" w:cs="Helvetica"/>
+          <w:sz w:val="22"/>
+          <w:szCs w:val="22"/>
+        </w:rPr>
+        <w:t>(checkRoster2)) {</w:t>
+      </w:r>
+    </w:p>
+    <w:p>
+      <w:pPr>
+        <w:tabs>
+          <w:tab w:val="left" w:pos="566"/>
+          <w:tab w:val="left" w:pos="1133"/>
+          <w:tab w:val="left" w:pos="1700"/>
+          <w:tab w:val="left" w:pos="2267"/>
+          <w:tab w:val="left" w:pos="2834"/>
+          <w:tab w:val="left" w:pos="3401"/>
+          <w:tab w:val="left" w:pos="3968"/>
+          <w:tab w:val="left" w:pos="4535"/>
+          <w:tab w:val="left" w:pos="5102"/>
+          <w:tab w:val="left" w:pos="5669"/>
+          <w:tab w:val="left" w:pos="6236"/>
+          <w:tab w:val="left" w:pos="6803"/>
+        </w:tabs>
+        <w:autoSpaceDE w:val="0"/>
+        <w:autoSpaceDN w:val="0"/>
+        <w:adjustRightInd w:val="0"/>
+        <w:rPr>
+          <w:rFonts w:ascii="Helvetica" w:hAnsi="Helvetica" w:cs="Helvetica"/>
+          <w:sz w:val="22"/>
+          <w:szCs w:val="22"/>
+        </w:rPr>
+      </w:pPr>
+      <w:r>
+        <w:rPr>
+          <w:rFonts w:ascii="Helvetica" w:hAnsi="Helvetica" w:cs="Helvetica"/>
+          <w:sz w:val="22"/>
+          <w:szCs w:val="22"/>
+        </w:rPr>
+        <w:t>    </w:t>
+      </w:r>
+      <w:proofErr w:type="gramStart"/>
+      <w:r>
+        <w:rPr>
+          <w:rFonts w:ascii="Helvetica" w:hAnsi="Helvetica" w:cs="Helvetica"/>
+          <w:sz w:val="22"/>
+          <w:szCs w:val="22"/>
         </w:rPr>
         <w:t>alert(</w:t>
       </w:r>
@@ -3942,499 +4134,197 @@
           <w:rFonts w:ascii="Helvetica" w:hAnsi="Helvetica" w:cs="Helvetica"/>
           <w:sz w:val="22"/>
           <w:szCs w:val="22"/>
-          <w:lang w:val="en-GB"/>
-        </w:rPr>
-        <w:t>"Please, fill all the fields.");</w:t>
-      </w:r>
-    </w:p>
-    <w:p>
-      <w:pPr>
-        <w:tabs>
-          <w:tab w:val="left" w:pos="566"/>
-          <w:tab w:val="left" w:pos="1133"/>
-          <w:tab w:val="left" w:pos="1700"/>
-          <w:tab w:val="left" w:pos="2267"/>
-          <w:tab w:val="left" w:pos="2834"/>
-          <w:tab w:val="left" w:pos="3401"/>
-          <w:tab w:val="left" w:pos="3968"/>
-          <w:tab w:val="left" w:pos="4535"/>
-          <w:tab w:val="left" w:pos="5102"/>
-          <w:tab w:val="left" w:pos="5669"/>
-          <w:tab w:val="left" w:pos="6236"/>
-          <w:tab w:val="left" w:pos="6803"/>
-        </w:tabs>
-        <w:autoSpaceDE w:val="0"/>
-        <w:autoSpaceDN w:val="0"/>
-        <w:adjustRightInd w:val="0"/>
-        <w:rPr>
-          <w:rFonts w:ascii="Helvetica" w:hAnsi="Helvetica" w:cs="Helvetica"/>
-          <w:sz w:val="22"/>
-          <w:szCs w:val="22"/>
-          <w:lang w:val="en-GB"/>
-        </w:rPr>
-      </w:pPr>
-    </w:p>
-    <w:p>
-      <w:pPr>
-        <w:tabs>
-          <w:tab w:val="left" w:pos="566"/>
-          <w:tab w:val="left" w:pos="1133"/>
-          <w:tab w:val="left" w:pos="1700"/>
-          <w:tab w:val="left" w:pos="2267"/>
-          <w:tab w:val="left" w:pos="2834"/>
-          <w:tab w:val="left" w:pos="3401"/>
-          <w:tab w:val="left" w:pos="3968"/>
-          <w:tab w:val="left" w:pos="4535"/>
-          <w:tab w:val="left" w:pos="5102"/>
-          <w:tab w:val="left" w:pos="5669"/>
-          <w:tab w:val="left" w:pos="6236"/>
-          <w:tab w:val="left" w:pos="6803"/>
-        </w:tabs>
-        <w:autoSpaceDE w:val="0"/>
-        <w:autoSpaceDN w:val="0"/>
-        <w:adjustRightInd w:val="0"/>
-        <w:rPr>
-          <w:rFonts w:ascii="Helvetica" w:hAnsi="Helvetica" w:cs="Helvetica"/>
-          <w:sz w:val="22"/>
-          <w:szCs w:val="22"/>
-          <w:lang w:val="en-GB"/>
-        </w:rPr>
-      </w:pPr>
-      <w:r>
-        <w:rPr>
-          <w:rFonts w:ascii="Helvetica" w:hAnsi="Helvetica" w:cs="Helvetica"/>
-          <w:sz w:val="22"/>
-          <w:szCs w:val="22"/>
-          <w:lang w:val="en-GB"/>
-        </w:rPr>
-        <w:t xml:space="preserve">  } else if (</w:t>
-      </w:r>
-      <w:proofErr w:type="spellStart"/>
-      <w:r>
-        <w:rPr>
-          <w:rFonts w:ascii="Helvetica" w:hAnsi="Helvetica" w:cs="Helvetica"/>
-          <w:sz w:val="22"/>
-          <w:szCs w:val="22"/>
-          <w:lang w:val="en-GB"/>
-        </w:rPr>
-        <w:t>Object.keys</w:t>
-      </w:r>
-      <w:proofErr w:type="spellEnd"/>
-      <w:r>
-        <w:rPr>
-          <w:rFonts w:ascii="Helvetica" w:hAnsi="Helvetica" w:cs="Helvetica"/>
-          <w:sz w:val="22"/>
-          <w:szCs w:val="22"/>
-          <w:lang w:val="en-GB"/>
-        </w:rPr>
-        <w:t>(objRoster1</w:t>
-      </w:r>
-      <w:proofErr w:type="gramStart"/>
-      <w:r>
-        <w:rPr>
-          <w:rFonts w:ascii="Helvetica" w:hAnsi="Helvetica" w:cs="Helvetica"/>
-          <w:sz w:val="22"/>
-          <w:szCs w:val="22"/>
-          <w:lang w:val="en-GB"/>
-        </w:rPr>
-        <w:t>).some</w:t>
-      </w:r>
-      <w:proofErr w:type="gramEnd"/>
-      <w:r>
-        <w:rPr>
-          <w:rFonts w:ascii="Helvetica" w:hAnsi="Helvetica" w:cs="Helvetica"/>
-          <w:sz w:val="22"/>
-          <w:szCs w:val="22"/>
-          <w:lang w:val="en-GB"/>
-        </w:rPr>
-        <w:t>(checkRoster1)) {</w:t>
-      </w:r>
-    </w:p>
-    <w:p>
-      <w:pPr>
-        <w:tabs>
-          <w:tab w:val="left" w:pos="566"/>
-          <w:tab w:val="left" w:pos="1133"/>
-          <w:tab w:val="left" w:pos="1700"/>
-          <w:tab w:val="left" w:pos="2267"/>
-          <w:tab w:val="left" w:pos="2834"/>
-          <w:tab w:val="left" w:pos="3401"/>
-          <w:tab w:val="left" w:pos="3968"/>
-          <w:tab w:val="left" w:pos="4535"/>
-          <w:tab w:val="left" w:pos="5102"/>
-          <w:tab w:val="left" w:pos="5669"/>
-          <w:tab w:val="left" w:pos="6236"/>
-          <w:tab w:val="left" w:pos="6803"/>
-        </w:tabs>
-        <w:autoSpaceDE w:val="0"/>
-        <w:autoSpaceDN w:val="0"/>
-        <w:adjustRightInd w:val="0"/>
-        <w:rPr>
-          <w:rFonts w:ascii="Helvetica" w:hAnsi="Helvetica" w:cs="Helvetica"/>
-          <w:sz w:val="22"/>
-          <w:szCs w:val="22"/>
-          <w:lang w:val="en-GB"/>
-        </w:rPr>
-      </w:pPr>
-      <w:r>
-        <w:rPr>
-          <w:rFonts w:ascii="Helvetica" w:hAnsi="Helvetica" w:cs="Helvetica"/>
-          <w:sz w:val="22"/>
-          <w:szCs w:val="22"/>
-          <w:lang w:val="en-GB"/>
-        </w:rPr>
-        <w:t xml:space="preserve">    </w:t>
-      </w:r>
-      <w:proofErr w:type="gramStart"/>
-      <w:r>
-        <w:rPr>
-          <w:rFonts w:ascii="Helvetica" w:hAnsi="Helvetica" w:cs="Helvetica"/>
-          <w:sz w:val="22"/>
-          <w:szCs w:val="22"/>
-          <w:lang w:val="en-GB"/>
-        </w:rPr>
-        <w:t>alert(</w:t>
-      </w:r>
-      <w:proofErr w:type="gramEnd"/>
-      <w:r>
-        <w:rPr>
-          <w:rFonts w:ascii="Helvetica" w:hAnsi="Helvetica" w:cs="Helvetica"/>
-          <w:sz w:val="22"/>
-          <w:szCs w:val="22"/>
-          <w:lang w:val="en-GB"/>
-        </w:rPr>
-        <w:t>"Employee is already allocated for this date and time on Roaster 1.");</w:t>
-      </w:r>
-    </w:p>
-    <w:p>
-      <w:pPr>
-        <w:tabs>
-          <w:tab w:val="left" w:pos="566"/>
-          <w:tab w:val="left" w:pos="1133"/>
-          <w:tab w:val="left" w:pos="1700"/>
-          <w:tab w:val="left" w:pos="2267"/>
-          <w:tab w:val="left" w:pos="2834"/>
-          <w:tab w:val="left" w:pos="3401"/>
-          <w:tab w:val="left" w:pos="3968"/>
-          <w:tab w:val="left" w:pos="4535"/>
-          <w:tab w:val="left" w:pos="5102"/>
-          <w:tab w:val="left" w:pos="5669"/>
-          <w:tab w:val="left" w:pos="6236"/>
-          <w:tab w:val="left" w:pos="6803"/>
-        </w:tabs>
-        <w:autoSpaceDE w:val="0"/>
-        <w:autoSpaceDN w:val="0"/>
-        <w:adjustRightInd w:val="0"/>
-        <w:rPr>
-          <w:rFonts w:ascii="Helvetica" w:hAnsi="Helvetica" w:cs="Helvetica"/>
-          <w:sz w:val="22"/>
-          <w:szCs w:val="22"/>
-          <w:lang w:val="en-GB"/>
-        </w:rPr>
-      </w:pPr>
-    </w:p>
-    <w:p>
-      <w:pPr>
-        <w:tabs>
-          <w:tab w:val="left" w:pos="566"/>
-          <w:tab w:val="left" w:pos="1133"/>
-          <w:tab w:val="left" w:pos="1700"/>
-          <w:tab w:val="left" w:pos="2267"/>
-          <w:tab w:val="left" w:pos="2834"/>
-          <w:tab w:val="left" w:pos="3401"/>
-          <w:tab w:val="left" w:pos="3968"/>
-          <w:tab w:val="left" w:pos="4535"/>
-          <w:tab w:val="left" w:pos="5102"/>
-          <w:tab w:val="left" w:pos="5669"/>
-          <w:tab w:val="left" w:pos="6236"/>
-          <w:tab w:val="left" w:pos="6803"/>
-        </w:tabs>
-        <w:autoSpaceDE w:val="0"/>
-        <w:autoSpaceDN w:val="0"/>
-        <w:adjustRightInd w:val="0"/>
-        <w:rPr>
-          <w:rFonts w:ascii="Helvetica" w:hAnsi="Helvetica" w:cs="Helvetica"/>
-          <w:sz w:val="22"/>
-          <w:szCs w:val="22"/>
-          <w:lang w:val="en-GB"/>
-        </w:rPr>
-      </w:pPr>
-      <w:r>
-        <w:rPr>
-          <w:rFonts w:ascii="Helvetica" w:hAnsi="Helvetica" w:cs="Helvetica"/>
-          <w:sz w:val="22"/>
-          <w:szCs w:val="22"/>
-          <w:lang w:val="en-GB"/>
-        </w:rPr>
-        <w:t xml:space="preserve">  } else if (</w:t>
-      </w:r>
-      <w:proofErr w:type="spellStart"/>
-      <w:r>
-        <w:rPr>
-          <w:rFonts w:ascii="Helvetica" w:hAnsi="Helvetica" w:cs="Helvetica"/>
-          <w:sz w:val="22"/>
-          <w:szCs w:val="22"/>
-          <w:lang w:val="en-GB"/>
-        </w:rPr>
-        <w:t>Object.keys</w:t>
-      </w:r>
-      <w:proofErr w:type="spellEnd"/>
-      <w:r>
-        <w:rPr>
-          <w:rFonts w:ascii="Helvetica" w:hAnsi="Helvetica" w:cs="Helvetica"/>
-          <w:sz w:val="22"/>
-          <w:szCs w:val="22"/>
-          <w:lang w:val="en-GB"/>
-        </w:rPr>
-        <w:t>(objRoster2</w:t>
-      </w:r>
-      <w:proofErr w:type="gramStart"/>
-      <w:r>
-        <w:rPr>
-          <w:rFonts w:ascii="Helvetica" w:hAnsi="Helvetica" w:cs="Helvetica"/>
-          <w:sz w:val="22"/>
-          <w:szCs w:val="22"/>
-          <w:lang w:val="en-GB"/>
-        </w:rPr>
-        <w:t>).some</w:t>
-      </w:r>
-      <w:proofErr w:type="gramEnd"/>
-      <w:r>
-        <w:rPr>
-          <w:rFonts w:ascii="Helvetica" w:hAnsi="Helvetica" w:cs="Helvetica"/>
-          <w:sz w:val="22"/>
-          <w:szCs w:val="22"/>
-          <w:lang w:val="en-GB"/>
-        </w:rPr>
-        <w:t>(checkRoster2)) {</w:t>
-      </w:r>
-    </w:p>
-    <w:p>
-      <w:pPr>
-        <w:tabs>
-          <w:tab w:val="left" w:pos="566"/>
-          <w:tab w:val="left" w:pos="1133"/>
-          <w:tab w:val="left" w:pos="1700"/>
-          <w:tab w:val="left" w:pos="2267"/>
-          <w:tab w:val="left" w:pos="2834"/>
-          <w:tab w:val="left" w:pos="3401"/>
-          <w:tab w:val="left" w:pos="3968"/>
-          <w:tab w:val="left" w:pos="4535"/>
-          <w:tab w:val="left" w:pos="5102"/>
-          <w:tab w:val="left" w:pos="5669"/>
-          <w:tab w:val="left" w:pos="6236"/>
-          <w:tab w:val="left" w:pos="6803"/>
-        </w:tabs>
-        <w:autoSpaceDE w:val="0"/>
-        <w:autoSpaceDN w:val="0"/>
-        <w:adjustRightInd w:val="0"/>
-        <w:rPr>
-          <w:rFonts w:ascii="Helvetica" w:hAnsi="Helvetica" w:cs="Helvetica"/>
-          <w:sz w:val="22"/>
-          <w:szCs w:val="22"/>
-          <w:lang w:val="en-GB"/>
-        </w:rPr>
-      </w:pPr>
-      <w:r>
-        <w:rPr>
-          <w:rFonts w:ascii="Helvetica" w:hAnsi="Helvetica" w:cs="Helvetica"/>
-          <w:sz w:val="22"/>
-          <w:szCs w:val="22"/>
-          <w:lang w:val="en-GB"/>
-        </w:rPr>
-        <w:t xml:space="preserve">    </w:t>
-      </w:r>
-      <w:proofErr w:type="gramStart"/>
-      <w:r>
-        <w:rPr>
-          <w:rFonts w:ascii="Helvetica" w:hAnsi="Helvetica" w:cs="Helvetica"/>
-          <w:sz w:val="22"/>
-          <w:szCs w:val="22"/>
-          <w:lang w:val="en-GB"/>
-        </w:rPr>
-        <w:t>alert(</w:t>
-      </w:r>
-      <w:proofErr w:type="gramEnd"/>
-      <w:r>
-        <w:rPr>
-          <w:rFonts w:ascii="Helvetica" w:hAnsi="Helvetica" w:cs="Helvetica"/>
-          <w:sz w:val="22"/>
-          <w:szCs w:val="22"/>
-          <w:lang w:val="en-GB"/>
-        </w:rPr>
-        <w:t>"Employee is already allocated for this date and time on Roaster 2.");</w:t>
-      </w:r>
-    </w:p>
-    <w:p>
-      <w:pPr>
-        <w:tabs>
-          <w:tab w:val="left" w:pos="566"/>
-          <w:tab w:val="left" w:pos="1133"/>
-          <w:tab w:val="left" w:pos="1700"/>
-          <w:tab w:val="left" w:pos="2267"/>
-          <w:tab w:val="left" w:pos="2834"/>
-          <w:tab w:val="left" w:pos="3401"/>
-          <w:tab w:val="left" w:pos="3968"/>
-          <w:tab w:val="left" w:pos="4535"/>
-          <w:tab w:val="left" w:pos="5102"/>
-          <w:tab w:val="left" w:pos="5669"/>
-          <w:tab w:val="left" w:pos="6236"/>
-          <w:tab w:val="left" w:pos="6803"/>
-        </w:tabs>
-        <w:autoSpaceDE w:val="0"/>
-        <w:autoSpaceDN w:val="0"/>
-        <w:adjustRightInd w:val="0"/>
-        <w:rPr>
-          <w:rFonts w:ascii="Helvetica" w:hAnsi="Helvetica" w:cs="Helvetica"/>
-          <w:sz w:val="22"/>
-          <w:szCs w:val="22"/>
-          <w:lang w:val="en-GB"/>
-        </w:rPr>
-      </w:pPr>
-    </w:p>
-    <w:p>
-      <w:pPr>
-        <w:tabs>
-          <w:tab w:val="left" w:pos="566"/>
-          <w:tab w:val="left" w:pos="1133"/>
-          <w:tab w:val="left" w:pos="1700"/>
-          <w:tab w:val="left" w:pos="2267"/>
-          <w:tab w:val="left" w:pos="2834"/>
-          <w:tab w:val="left" w:pos="3401"/>
-          <w:tab w:val="left" w:pos="3968"/>
-          <w:tab w:val="left" w:pos="4535"/>
-          <w:tab w:val="left" w:pos="5102"/>
-          <w:tab w:val="left" w:pos="5669"/>
-          <w:tab w:val="left" w:pos="6236"/>
-          <w:tab w:val="left" w:pos="6803"/>
-        </w:tabs>
-        <w:autoSpaceDE w:val="0"/>
-        <w:autoSpaceDN w:val="0"/>
-        <w:adjustRightInd w:val="0"/>
-        <w:rPr>
-          <w:rFonts w:ascii="Helvetica" w:hAnsi="Helvetica" w:cs="Helvetica"/>
-          <w:sz w:val="22"/>
-          <w:szCs w:val="22"/>
-          <w:lang w:val="en-GB"/>
-        </w:rPr>
-      </w:pPr>
-      <w:r>
-        <w:rPr>
-          <w:rFonts w:ascii="Helvetica" w:hAnsi="Helvetica" w:cs="Helvetica"/>
-          <w:sz w:val="22"/>
-          <w:szCs w:val="22"/>
-          <w:lang w:val="en-GB"/>
-        </w:rPr>
-        <w:t xml:space="preserve">  } else {</w:t>
-      </w:r>
-    </w:p>
-    <w:p>
-      <w:pPr>
-        <w:tabs>
-          <w:tab w:val="left" w:pos="566"/>
-          <w:tab w:val="left" w:pos="1133"/>
-          <w:tab w:val="left" w:pos="1700"/>
-          <w:tab w:val="left" w:pos="2267"/>
-          <w:tab w:val="left" w:pos="2834"/>
-          <w:tab w:val="left" w:pos="3401"/>
-          <w:tab w:val="left" w:pos="3968"/>
-          <w:tab w:val="left" w:pos="4535"/>
-          <w:tab w:val="left" w:pos="5102"/>
-          <w:tab w:val="left" w:pos="5669"/>
-          <w:tab w:val="left" w:pos="6236"/>
-          <w:tab w:val="left" w:pos="6803"/>
-        </w:tabs>
-        <w:autoSpaceDE w:val="0"/>
-        <w:autoSpaceDN w:val="0"/>
-        <w:adjustRightInd w:val="0"/>
-        <w:rPr>
-          <w:rFonts w:ascii="Helvetica" w:hAnsi="Helvetica" w:cs="Helvetica"/>
-          <w:sz w:val="22"/>
-          <w:szCs w:val="22"/>
-          <w:lang w:val="en-GB"/>
-        </w:rPr>
-      </w:pPr>
-      <w:r>
-        <w:rPr>
-          <w:rFonts w:ascii="Helvetica" w:hAnsi="Helvetica" w:cs="Helvetica"/>
-          <w:sz w:val="22"/>
-          <w:szCs w:val="22"/>
-          <w:lang w:val="en-GB"/>
-        </w:rPr>
-        <w:t xml:space="preserve">    alert ("Employee is available for this date &amp; time");</w:t>
-      </w:r>
-    </w:p>
-    <w:p>
-      <w:pPr>
-        <w:tabs>
-          <w:tab w:val="left" w:pos="566"/>
-          <w:tab w:val="left" w:pos="1133"/>
-          <w:tab w:val="left" w:pos="1700"/>
-          <w:tab w:val="left" w:pos="2267"/>
-          <w:tab w:val="left" w:pos="2834"/>
-          <w:tab w:val="left" w:pos="3401"/>
-          <w:tab w:val="left" w:pos="3968"/>
-          <w:tab w:val="left" w:pos="4535"/>
-          <w:tab w:val="left" w:pos="5102"/>
-          <w:tab w:val="left" w:pos="5669"/>
-          <w:tab w:val="left" w:pos="6236"/>
-          <w:tab w:val="left" w:pos="6803"/>
-        </w:tabs>
-        <w:autoSpaceDE w:val="0"/>
-        <w:autoSpaceDN w:val="0"/>
-        <w:adjustRightInd w:val="0"/>
-        <w:rPr>
-          <w:rFonts w:ascii="Helvetica" w:hAnsi="Helvetica" w:cs="Helvetica"/>
-          <w:sz w:val="22"/>
-          <w:szCs w:val="22"/>
-          <w:lang w:val="en-GB"/>
-        </w:rPr>
-      </w:pPr>
-      <w:r>
-        <w:rPr>
-          <w:rFonts w:ascii="Helvetica" w:hAnsi="Helvetica" w:cs="Helvetica"/>
-          <w:sz w:val="22"/>
-          <w:szCs w:val="22"/>
-          <w:lang w:val="en-GB"/>
-        </w:rPr>
-        <w:t xml:space="preserve">  }</w:t>
-      </w:r>
-    </w:p>
-    <w:p>
-      <w:pPr>
-        <w:tabs>
-          <w:tab w:val="left" w:pos="566"/>
-          <w:tab w:val="left" w:pos="1133"/>
-          <w:tab w:val="left" w:pos="1700"/>
-          <w:tab w:val="left" w:pos="2267"/>
-          <w:tab w:val="left" w:pos="2834"/>
-          <w:tab w:val="left" w:pos="3401"/>
-          <w:tab w:val="left" w:pos="3968"/>
-          <w:tab w:val="left" w:pos="4535"/>
-          <w:tab w:val="left" w:pos="5102"/>
-          <w:tab w:val="left" w:pos="5669"/>
-          <w:tab w:val="left" w:pos="6236"/>
-          <w:tab w:val="left" w:pos="6803"/>
-        </w:tabs>
-        <w:autoSpaceDE w:val="0"/>
-        <w:autoSpaceDN w:val="0"/>
-        <w:adjustRightInd w:val="0"/>
-        <w:rPr>
-          <w:rFonts w:ascii="Helvetica" w:hAnsi="Helvetica" w:cs="Helvetica"/>
-          <w:sz w:val="22"/>
-          <w:szCs w:val="22"/>
-          <w:lang w:val="en-GB"/>
-        </w:rPr>
-      </w:pPr>
-      <w:r>
-        <w:rPr>
-          <w:rFonts w:ascii="Helvetica" w:hAnsi="Helvetica" w:cs="Helvetica"/>
-          <w:sz w:val="22"/>
-          <w:szCs w:val="22"/>
-          <w:lang w:val="en-GB"/>
+        </w:rPr>
+        <w:t>"Employee is already allocated for this date and time on Roaster 2.");</w:t>
+      </w:r>
+    </w:p>
+    <w:p>
+      <w:pPr>
+        <w:tabs>
+          <w:tab w:val="left" w:pos="566"/>
+          <w:tab w:val="left" w:pos="1133"/>
+          <w:tab w:val="left" w:pos="1700"/>
+          <w:tab w:val="left" w:pos="2267"/>
+          <w:tab w:val="left" w:pos="2834"/>
+          <w:tab w:val="left" w:pos="3401"/>
+          <w:tab w:val="left" w:pos="3968"/>
+          <w:tab w:val="left" w:pos="4535"/>
+          <w:tab w:val="left" w:pos="5102"/>
+          <w:tab w:val="left" w:pos="5669"/>
+          <w:tab w:val="left" w:pos="6236"/>
+          <w:tab w:val="left" w:pos="6803"/>
+        </w:tabs>
+        <w:autoSpaceDE w:val="0"/>
+        <w:autoSpaceDN w:val="0"/>
+        <w:adjustRightInd w:val="0"/>
+        <w:rPr>
+          <w:rFonts w:ascii="Helvetica" w:hAnsi="Helvetica" w:cs="Helvetica"/>
+          <w:sz w:val="22"/>
+          <w:szCs w:val="22"/>
+        </w:rPr>
+      </w:pPr>
+    </w:p>
+    <w:p>
+      <w:pPr>
+        <w:tabs>
+          <w:tab w:val="left" w:pos="566"/>
+          <w:tab w:val="left" w:pos="1133"/>
+          <w:tab w:val="left" w:pos="1700"/>
+          <w:tab w:val="left" w:pos="2267"/>
+          <w:tab w:val="left" w:pos="2834"/>
+          <w:tab w:val="left" w:pos="3401"/>
+          <w:tab w:val="left" w:pos="3968"/>
+          <w:tab w:val="left" w:pos="4535"/>
+          <w:tab w:val="left" w:pos="5102"/>
+          <w:tab w:val="left" w:pos="5669"/>
+          <w:tab w:val="left" w:pos="6236"/>
+          <w:tab w:val="left" w:pos="6803"/>
+        </w:tabs>
+        <w:autoSpaceDE w:val="0"/>
+        <w:autoSpaceDN w:val="0"/>
+        <w:adjustRightInd w:val="0"/>
+        <w:rPr>
+          <w:rFonts w:ascii="Helvetica" w:hAnsi="Helvetica" w:cs="Helvetica"/>
+          <w:sz w:val="22"/>
+          <w:szCs w:val="22"/>
+        </w:rPr>
+      </w:pPr>
+      <w:r>
+        <w:rPr>
+          <w:rFonts w:ascii="Helvetica" w:hAnsi="Helvetica" w:cs="Helvetica"/>
+          <w:sz w:val="22"/>
+          <w:szCs w:val="22"/>
+        </w:rPr>
+        <w:t>  } else {</w:t>
+      </w:r>
+    </w:p>
+    <w:p>
+      <w:pPr>
+        <w:tabs>
+          <w:tab w:val="left" w:pos="566"/>
+          <w:tab w:val="left" w:pos="1133"/>
+          <w:tab w:val="left" w:pos="1700"/>
+          <w:tab w:val="left" w:pos="2267"/>
+          <w:tab w:val="left" w:pos="2834"/>
+          <w:tab w:val="left" w:pos="3401"/>
+          <w:tab w:val="left" w:pos="3968"/>
+          <w:tab w:val="left" w:pos="4535"/>
+          <w:tab w:val="left" w:pos="5102"/>
+          <w:tab w:val="left" w:pos="5669"/>
+          <w:tab w:val="left" w:pos="6236"/>
+          <w:tab w:val="left" w:pos="6803"/>
+        </w:tabs>
+        <w:autoSpaceDE w:val="0"/>
+        <w:autoSpaceDN w:val="0"/>
+        <w:adjustRightInd w:val="0"/>
+        <w:rPr>
+          <w:rFonts w:ascii="Helvetica" w:hAnsi="Helvetica" w:cs="Helvetica"/>
+          <w:sz w:val="22"/>
+          <w:szCs w:val="22"/>
+        </w:rPr>
+      </w:pPr>
+      <w:r>
+        <w:rPr>
+          <w:rFonts w:ascii="Helvetica" w:hAnsi="Helvetica" w:cs="Helvetica"/>
+          <w:sz w:val="22"/>
+          <w:szCs w:val="22"/>
+        </w:rPr>
+        <w:t>    alert ("Employee is available for this date &amp; time");</w:t>
+      </w:r>
+    </w:p>
+    <w:p>
+      <w:pPr>
+        <w:tabs>
+          <w:tab w:val="left" w:pos="566"/>
+          <w:tab w:val="left" w:pos="1133"/>
+          <w:tab w:val="left" w:pos="1700"/>
+          <w:tab w:val="left" w:pos="2267"/>
+          <w:tab w:val="left" w:pos="2834"/>
+          <w:tab w:val="left" w:pos="3401"/>
+          <w:tab w:val="left" w:pos="3968"/>
+          <w:tab w:val="left" w:pos="4535"/>
+          <w:tab w:val="left" w:pos="5102"/>
+          <w:tab w:val="left" w:pos="5669"/>
+          <w:tab w:val="left" w:pos="6236"/>
+          <w:tab w:val="left" w:pos="6803"/>
+        </w:tabs>
+        <w:autoSpaceDE w:val="0"/>
+        <w:autoSpaceDN w:val="0"/>
+        <w:adjustRightInd w:val="0"/>
+        <w:rPr>
+          <w:rFonts w:ascii="Helvetica" w:hAnsi="Helvetica" w:cs="Helvetica"/>
+          <w:sz w:val="22"/>
+          <w:szCs w:val="22"/>
+        </w:rPr>
+      </w:pPr>
+      <w:r>
+        <w:rPr>
+          <w:rFonts w:ascii="Helvetica" w:hAnsi="Helvetica" w:cs="Helvetica"/>
+          <w:sz w:val="22"/>
+          <w:szCs w:val="22"/>
+        </w:rPr>
+        <w:t>  }</w:t>
+      </w:r>
+    </w:p>
+    <w:p>
+      <w:pPr>
+        <w:tabs>
+          <w:tab w:val="left" w:pos="566"/>
+          <w:tab w:val="left" w:pos="1133"/>
+          <w:tab w:val="left" w:pos="1700"/>
+          <w:tab w:val="left" w:pos="2267"/>
+          <w:tab w:val="left" w:pos="2834"/>
+          <w:tab w:val="left" w:pos="3401"/>
+          <w:tab w:val="left" w:pos="3968"/>
+          <w:tab w:val="left" w:pos="4535"/>
+          <w:tab w:val="left" w:pos="5102"/>
+          <w:tab w:val="left" w:pos="5669"/>
+          <w:tab w:val="left" w:pos="6236"/>
+          <w:tab w:val="left" w:pos="6803"/>
+        </w:tabs>
+        <w:autoSpaceDE w:val="0"/>
+        <w:autoSpaceDN w:val="0"/>
+        <w:adjustRightInd w:val="0"/>
+        <w:rPr>
+          <w:rFonts w:ascii="Helvetica" w:hAnsi="Helvetica" w:cs="Helvetica"/>
+          <w:sz w:val="22"/>
+          <w:szCs w:val="22"/>
+        </w:rPr>
+      </w:pPr>
+      <w:r>
+        <w:rPr>
+          <w:rFonts w:ascii="Helvetica" w:hAnsi="Helvetica" w:cs="Helvetica"/>
+          <w:sz w:val="22"/>
+          <w:szCs w:val="22"/>
         </w:rPr>
         <w:t>});</w:t>
       </w:r>
+    </w:p>
+    <w:p>
+      <w:pPr>
+        <w:tabs>
+          <w:tab w:val="left" w:pos="566"/>
+          <w:tab w:val="left" w:pos="1133"/>
+          <w:tab w:val="left" w:pos="1700"/>
+          <w:tab w:val="left" w:pos="2267"/>
+          <w:tab w:val="left" w:pos="2834"/>
+          <w:tab w:val="left" w:pos="3401"/>
+          <w:tab w:val="left" w:pos="3968"/>
+          <w:tab w:val="left" w:pos="4535"/>
+          <w:tab w:val="left" w:pos="5102"/>
+          <w:tab w:val="left" w:pos="5669"/>
+          <w:tab w:val="left" w:pos="6236"/>
+          <w:tab w:val="left" w:pos="6803"/>
+        </w:tabs>
+        <w:autoSpaceDE w:val="0"/>
+        <w:autoSpaceDN w:val="0"/>
+        <w:adjustRightInd w:val="0"/>
+        <w:rPr>
+          <w:rFonts w:ascii="Helvetica" w:hAnsi="Helvetica" w:cs="Helvetica"/>
+          <w:sz w:val="22"/>
+          <w:szCs w:val="22"/>
+        </w:rPr>
+      </w:pPr>
     </w:p>
     <w:p>
       <w:pPr>
@@ -4534,8 +4424,6 @@
           <w:lang w:val="en-GB"/>
         </w:rPr>
       </w:pPr>
-      <w:bookmarkStart w:id="0" w:name="_GoBack"/>
-      <w:bookmarkEnd w:id="0"/>
     </w:p>
     <w:p>
       <w:pPr>
@@ -5300,6 +5188,7 @@
           <w:szCs w:val="22"/>
           <w:lang w:val="en-GB"/>
         </w:rPr>
+        <w:lastRenderedPageBreak/>
         <w:t xml:space="preserve">  height: 370px;</w:t>
       </w:r>
     </w:p>
@@ -5336,7 +5225,6 @@
           <w:szCs w:val="22"/>
           <w:lang w:val="en-GB"/>
         </w:rPr>
-        <w:lastRenderedPageBreak/>
         <w:t xml:space="preserve">  display: flex;</w:t>
       </w:r>
     </w:p>
@@ -7915,7 +7803,6 @@
   <w:style w:type="character" w:default="1" w:styleId="DefaultParagraphFont">
     <w:name w:val="Default Paragraph Font"/>
     <w:uiPriority w:val="1"/>
-    <w:semiHidden/>
     <w:unhideWhenUsed/>
   </w:style>
   <w:style w:type="table" w:default="1" w:styleId="TableNormal">
@@ -8242,7 +8129,7 @@
 </file>
 
 <file path=customXml/itemProps1.xml><?xml version="1.0" encoding="utf-8"?>
-<ds:datastoreItem xmlns:ds="http://schemas.openxmlformats.org/officeDocument/2006/customXml" ds:itemID="{16B94508-7B1C-E542-A0D4-B1966396CE98}">
+<ds:datastoreItem xmlns:ds="http://schemas.openxmlformats.org/officeDocument/2006/customXml" ds:itemID="{D65552E6-FF67-194F-80EC-4D1A00D12E21}">
   <ds:schemaRefs>
     <ds:schemaRef ds:uri="http://schemas.openxmlformats.org/officeDocument/2006/bibliography"/>
   </ds:schemaRefs>

</xml_diff>